<commit_message>
Ajuste na navegação e documentação
</commit_message>
<xml_diff>
--- a/Documentação/01_documentacao.docx
+++ b/Documentação/01_documentacao.docx
@@ -53,8 +53,19 @@
           <w:color w:val="FFFFFF"/>
           <w:sz w:val="28"/>
         </w:rPr>
-        <w:t>NOMEPROJETO</w:t>
-      </w:r>
+        <w:t xml:space="preserve">SP Medical </w:t>
+      </w:r>
+      <w:proofErr w:type="spellStart"/>
+      <w:r>
+        <w:rPr>
+          <w:rFonts w:ascii="Arial" w:eastAsia="Arial" w:hAnsi="Arial" w:cs="Arial"/>
+          <w:b/>
+          <w:color w:val="FFFFFF"/>
+          <w:sz w:val="28"/>
+        </w:rPr>
+        <w:t>Group</w:t>
+      </w:r>
+      <w:proofErr w:type="spellEnd"/>
     </w:p>
     <w:p>
       <w:pPr>
@@ -371,11 +382,11 @@
             </w:r>
             <w:r>
               <w:rPr>
-                <w:rFonts w:asciiTheme="minorHAnsi" w:eastAsiaTheme="minorEastAsia" w:hAnsiTheme="minorHAnsi" w:cstheme="minorBidi"/>
+                <w:rStyle w:val="Hyperlink"/>
                 <w:noProof/>
-                <w:color w:val="auto"/>
-              </w:rPr>
-              <w:tab/>
+                <w:lang w:val="en-US"/>
+              </w:rPr>
+              <w:t xml:space="preserve"> </w:t>
             </w:r>
             <w:r>
               <w:rPr>
@@ -452,15 +463,14 @@
                 <w:rStyle w:val="Hyperlink"/>
                 <w:noProof/>
               </w:rPr>
-              <w:t>2.</w:t>
-            </w:r>
-            <w:r>
-              <w:rPr>
-                <w:rFonts w:asciiTheme="minorHAnsi" w:eastAsiaTheme="minorEastAsia" w:hAnsiTheme="minorHAnsi" w:cstheme="minorBidi"/>
+              <w:t>2</w:t>
+            </w:r>
+            <w:r>
+              <w:rPr>
+                <w:rStyle w:val="Hyperlink"/>
                 <w:noProof/>
-                <w:color w:val="auto"/>
-              </w:rPr>
-              <w:tab/>
+              </w:rPr>
+              <w:t xml:space="preserve">. </w:t>
             </w:r>
             <w:r>
               <w:rPr>
@@ -521,7 +531,19 @@
         </w:p>
         <w:p>
           <w:r>
-            <w:t>3           Banco de Dados relacional................................................................................................3</w:t>
+            <w:t>3</w:t>
+          </w:r>
+          <w:r>
+            <w:t>.</w:t>
+          </w:r>
+          <w:r>
+            <w:t xml:space="preserve"> Banco de Dados relacional...............................................................................................</w:t>
+          </w:r>
+          <w:r>
+            <w:t>.........</w:t>
+          </w:r>
+          <w:r>
+            <w:t>3</w:t>
           </w:r>
         </w:p>
         <w:p>
@@ -558,7 +580,7 @@
                 <w:noProof/>
                 <w:color w:val="auto"/>
               </w:rPr>
-              <w:tab/>
+              <w:t xml:space="preserve"> </w:t>
             </w:r>
             <w:r>
               <w:rPr>
@@ -646,41 +668,7 @@
                 <w:noProof/>
                 <w:webHidden/>
               </w:rPr>
-              <w:fldChar w:fldCharType="begin"/>
-            </w:r>
-            <w:r>
-              <w:rPr>
-                <w:noProof/>
-                <w:webHidden/>
-              </w:rPr>
-              <w:instrText xml:space="preserve"> PAGEREF _Toc71092224 \h </w:instrText>
-            </w:r>
-            <w:r>
-              <w:rPr>
-                <w:noProof/>
-                <w:webHidden/>
-              </w:rPr>
-            </w:r>
-            <w:r>
-              <w:rPr>
-                <w:noProof/>
-                <w:webHidden/>
-              </w:rPr>
-              <w:fldChar w:fldCharType="separate"/>
-            </w:r>
-            <w:r>
-              <w:rPr>
-                <w:noProof/>
-                <w:webHidden/>
-              </w:rPr>
               <w:t>3</w:t>
-            </w:r>
-            <w:r>
-              <w:rPr>
-                <w:noProof/>
-                <w:webHidden/>
-              </w:rPr>
-              <w:fldChar w:fldCharType="end"/>
             </w:r>
           </w:hyperlink>
         </w:p>
@@ -746,7 +734,7 @@
                 <w:noProof/>
                 <w:webHidden/>
               </w:rPr>
-              <w:t>4</w:t>
+              <w:t>5</w:t>
             </w:r>
           </w:hyperlink>
         </w:p>
@@ -754,9 +742,7 @@
           <w:pPr>
             <w:pStyle w:val="Sumrio2"/>
             <w:rPr>
-              <w:rFonts w:asciiTheme="minorHAnsi" w:eastAsiaTheme="minorEastAsia" w:hAnsiTheme="minorHAnsi" w:cstheme="minorBidi"/>
               <w:noProof/>
-              <w:color w:val="auto"/>
             </w:rPr>
           </w:pPr>
           <w:hyperlink w:anchor="_Toc71092227" w:history="1">
@@ -784,46 +770,21 @@
           </w:hyperlink>
         </w:p>
         <w:p>
-          <w:pPr>
-            <w:pStyle w:val="Sumrio3"/>
-            <w:tabs>
-              <w:tab w:val="right" w:leader="dot" w:pos="8502"/>
-            </w:tabs>
-            <w:rPr>
-              <w:rFonts w:cstheme="minorBidi"/>
-              <w:noProof/>
-            </w:rPr>
-          </w:pPr>
-          <w:hyperlink w:anchor="_Toc71092228" w:history="1">
-            <w:r>
-              <w:rPr>
-                <w:rStyle w:val="Hyperlink"/>
-                <w:noProof/>
-              </w:rPr>
-              <w:t>Trello</w:t>
-            </w:r>
-            <w:r>
-              <w:rPr>
-                <w:noProof/>
-                <w:webHidden/>
-              </w:rPr>
-              <w:tab/>
-            </w:r>
-            <w:r>
-              <w:rPr>
-                <w:noProof/>
-                <w:webHidden/>
-              </w:rPr>
-              <w:t>.</w:t>
-            </w:r>
-            <w:r>
-              <w:rPr>
-                <w:noProof/>
-                <w:webHidden/>
-              </w:rPr>
-              <w:t>5</w:t>
-            </w:r>
-          </w:hyperlink>
+          <w:r>
+            <w:t>5.</w:t>
+          </w:r>
+          <w:r>
+            <w:t xml:space="preserve"> </w:t>
+          </w:r>
+          <w:r>
+            <w:t>Trello.................................................................................................................................</w:t>
+          </w:r>
+          <w:r>
+            <w:t>.........</w:t>
+          </w:r>
+          <w:r>
+            <w:t>6</w:t>
+          </w:r>
           <w:r>
             <w:rPr>
               <w:rFonts w:cstheme="minorBidi"/>
@@ -856,15 +817,7 @@
                 <w:rStyle w:val="Hyperlink"/>
                 <w:noProof/>
               </w:rPr>
-              <w:t>4.</w:t>
-            </w:r>
-            <w:r>
-              <w:rPr>
-                <w:rFonts w:asciiTheme="minorHAnsi" w:eastAsiaTheme="minorEastAsia" w:hAnsiTheme="minorHAnsi" w:cstheme="minorBidi"/>
-                <w:noProof/>
-                <w:color w:val="auto"/>
-              </w:rPr>
-              <w:tab/>
+              <w:t xml:space="preserve">6. </w:t>
             </w:r>
             <w:r>
               <w:rPr>
@@ -898,9 +851,7 @@
           <w:pPr>
             <w:pStyle w:val="Sumrio2"/>
             <w:rPr>
-              <w:rFonts w:asciiTheme="minorHAnsi" w:eastAsiaTheme="minorEastAsia" w:hAnsiTheme="minorHAnsi" w:cstheme="minorBidi"/>
               <w:noProof/>
-              <w:color w:val="auto"/>
             </w:rPr>
           </w:pPr>
           <w:hyperlink w:anchor="_Toc71092230" w:history="1">
@@ -926,16 +877,35 @@
               <w:t>6</w:t>
             </w:r>
           </w:hyperlink>
+        </w:p>
+        <w:p>
+          <w:r>
+            <w:t>7. UX-UI..........................................................................................................................................7</w:t>
+          </w:r>
+        </w:p>
+        <w:p>
+          <w:r>
+            <w:t>8. Front-end...................................................................................................................................8</w:t>
+          </w:r>
+        </w:p>
+        <w:p>
+          <w:r>
+            <w:t>9. Mobile........................................................................................................................................9</w:t>
+          </w:r>
         </w:p>
         <w:p>
           <w:pPr>
             <w:pStyle w:val="Sumrio2"/>
+            <w:ind w:left="0"/>
             <w:rPr>
               <w:rFonts w:asciiTheme="minorHAnsi" w:eastAsiaTheme="minorEastAsia" w:hAnsiTheme="minorHAnsi" w:cstheme="minorBidi"/>
               <w:noProof/>
               <w:color w:val="auto"/>
             </w:rPr>
           </w:pPr>
+          <w:r>
+            <w:t xml:space="preserve">7. </w:t>
+          </w:r>
           <w:hyperlink w:anchor="_Toc71092231" w:history="1">
             <w:r>
               <w:rPr>
@@ -1033,12 +1003,16 @@
         <w:p>
           <w:pPr>
             <w:pStyle w:val="Sumrio2"/>
+            <w:ind w:left="0"/>
             <w:rPr>
               <w:rFonts w:asciiTheme="minorHAnsi" w:eastAsiaTheme="minorEastAsia" w:hAnsiTheme="minorHAnsi" w:cstheme="minorBidi"/>
               <w:noProof/>
               <w:color w:val="auto"/>
             </w:rPr>
           </w:pPr>
+          <w:r>
+            <w:t xml:space="preserve">8. </w:t>
+          </w:r>
           <w:hyperlink w:anchor="_Toc71092234" w:history="1">
             <w:r>
               <w:rPr>
@@ -1206,69 +1180,6 @@
     </w:p>
     <w:p>
       <w:pPr>
-        <w:spacing w:after="155"/>
-        <w:jc w:val="both"/>
-        <w:rPr>
-          <w:sz w:val="24"/>
-        </w:rPr>
-      </w:pPr>
-    </w:p>
-    <w:p>
-      <w:pPr>
-        <w:spacing w:after="155"/>
-        <w:jc w:val="both"/>
-        <w:rPr>
-          <w:sz w:val="24"/>
-        </w:rPr>
-      </w:pPr>
-    </w:p>
-    <w:p>
-      <w:pPr>
-        <w:spacing w:after="155"/>
-        <w:jc w:val="both"/>
-        <w:rPr>
-          <w:sz w:val="24"/>
-        </w:rPr>
-      </w:pPr>
-    </w:p>
-    <w:p>
-      <w:pPr>
-        <w:spacing w:after="155"/>
-        <w:jc w:val="both"/>
-        <w:rPr>
-          <w:sz w:val="24"/>
-        </w:rPr>
-      </w:pPr>
-    </w:p>
-    <w:p>
-      <w:pPr>
-        <w:spacing w:after="155"/>
-        <w:jc w:val="both"/>
-        <w:rPr>
-          <w:sz w:val="24"/>
-        </w:rPr>
-      </w:pPr>
-    </w:p>
-    <w:p>
-      <w:pPr>
-        <w:spacing w:after="155"/>
-        <w:jc w:val="both"/>
-        <w:rPr>
-          <w:sz w:val="24"/>
-        </w:rPr>
-      </w:pPr>
-    </w:p>
-    <w:p>
-      <w:pPr>
-        <w:spacing w:after="155"/>
-        <w:jc w:val="both"/>
-        <w:rPr>
-          <w:sz w:val="24"/>
-        </w:rPr>
-      </w:pPr>
-    </w:p>
-    <w:p>
-      <w:pPr>
         <w:pStyle w:val="Ttulo1"/>
         <w:rPr>
           <w:lang w:val="en-US"/>
@@ -1279,6 +1190,7 @@
         <w:rPr>
           <w:lang w:val="en-US"/>
         </w:rPr>
+        <w:lastRenderedPageBreak/>
         <w:t>Resumo</w:t>
       </w:r>
       <w:bookmarkEnd w:id="0"/>
@@ -1295,7 +1207,7 @@
         <w:rPr>
           <w:lang w:val="en-US"/>
         </w:rPr>
-        <w:t>Projeto</w:t>
+        <w:t>Documentação</w:t>
       </w:r>
       <w:proofErr w:type="spellEnd"/>
       <w:r>
@@ -1309,13 +1221,41 @@
         <w:rPr>
           <w:lang w:val="en-US"/>
         </w:rPr>
-        <w:t>criado</w:t>
+        <w:t>sobre</w:t>
       </w:r>
       <w:proofErr w:type="spellEnd"/>
       <w:r>
         <w:rPr>
           <w:lang w:val="en-US"/>
         </w:rPr>
+        <w:t xml:space="preserve"> o </w:t>
+      </w:r>
+      <w:proofErr w:type="spellStart"/>
+      <w:r>
+        <w:rPr>
+          <w:lang w:val="en-US"/>
+        </w:rPr>
+        <w:t>projeto</w:t>
+      </w:r>
+      <w:proofErr w:type="spellEnd"/>
+      <w:r>
+        <w:rPr>
+          <w:lang w:val="en-US"/>
+        </w:rPr>
+        <w:t xml:space="preserve"> SP Medical Group, </w:t>
+      </w:r>
+      <w:proofErr w:type="spellStart"/>
+      <w:r>
+        <w:rPr>
+          <w:lang w:val="en-US"/>
+        </w:rPr>
+        <w:t>contendo</w:t>
+      </w:r>
+      <w:proofErr w:type="spellEnd"/>
+      <w:r>
+        <w:rPr>
+          <w:lang w:val="en-US"/>
+        </w:rPr>
         <w:t xml:space="preserve"> </w:t>
       </w:r>
       <w:proofErr w:type="spellStart"/>
@@ -1323,436 +1263,84 @@
         <w:rPr>
           <w:lang w:val="en-US"/>
         </w:rPr>
-        <w:t>afim</w:t>
+        <w:t>os</w:t>
       </w:r>
       <w:proofErr w:type="spellEnd"/>
       <w:r>
         <w:rPr>
           <w:lang w:val="en-US"/>
         </w:rPr>
-        <w:t xml:space="preserve"> de auxiliar </w:t>
-      </w:r>
-      <w:r>
-        <w:rPr>
-          <w:lang w:val="en-US"/>
-        </w:rPr>
-        <w:t xml:space="preserve">nova </w:t>
+        <w:t xml:space="preserve"> </w:t>
       </w:r>
       <w:proofErr w:type="spellStart"/>
       <w:r>
         <w:rPr>
           <w:lang w:val="en-US"/>
         </w:rPr>
-        <w:t>clínica</w:t>
+        <w:t>detalhes</w:t>
       </w:r>
       <w:proofErr w:type="spellEnd"/>
       <w:r>
         <w:rPr>
           <w:lang w:val="en-US"/>
         </w:rPr>
-        <w:t xml:space="preserve"> </w:t>
+        <w:t xml:space="preserve"> do </w:t>
       </w:r>
       <w:proofErr w:type="spellStart"/>
       <w:r>
         <w:rPr>
           <w:lang w:val="en-US"/>
         </w:rPr>
-        <w:t>médica</w:t>
+        <w:t>processo</w:t>
       </w:r>
       <w:proofErr w:type="spellEnd"/>
       <w:r>
         <w:rPr>
           <w:lang w:val="en-US"/>
         </w:rPr>
-        <w:t xml:space="preserve"> </w:t>
+        <w:t xml:space="preserve"> de </w:t>
       </w:r>
       <w:proofErr w:type="spellStart"/>
       <w:r>
         <w:rPr>
           <w:lang w:val="en-US"/>
         </w:rPr>
-        <w:t>chamada</w:t>
+        <w:t>criação</w:t>
       </w:r>
       <w:proofErr w:type="spellEnd"/>
       <w:r>
         <w:rPr>
           <w:lang w:val="en-US"/>
         </w:rPr>
-        <w:t xml:space="preserve"> SP Medical Group, </w:t>
+        <w:t xml:space="preserve"> e </w:t>
       </w:r>
       <w:proofErr w:type="spellStart"/>
       <w:r>
         <w:rPr>
           <w:lang w:val="en-US"/>
         </w:rPr>
-        <w:t>empresa</w:t>
+        <w:t>desenvolvimento</w:t>
       </w:r>
       <w:proofErr w:type="spellEnd"/>
       <w:r>
         <w:rPr>
           <w:lang w:val="en-US"/>
         </w:rPr>
-        <w:t xml:space="preserve"> de </w:t>
+        <w:t xml:space="preserve"> da </w:t>
       </w:r>
       <w:proofErr w:type="spellStart"/>
       <w:r>
         <w:rPr>
           <w:lang w:val="en-US"/>
         </w:rPr>
-        <w:t>pequeno</w:t>
+        <w:t>aplicação</w:t>
       </w:r>
       <w:proofErr w:type="spellEnd"/>
       <w:r>
         <w:rPr>
           <w:lang w:val="en-US"/>
         </w:rPr>
-        <w:t xml:space="preserve"> </w:t>
-      </w:r>
-      <w:proofErr w:type="spellStart"/>
-      <w:r>
-        <w:rPr>
-          <w:lang w:val="en-US"/>
-        </w:rPr>
-        <w:t>porte</w:t>
-      </w:r>
-      <w:proofErr w:type="spellEnd"/>
-      <w:r>
-        <w:rPr>
-          <w:lang w:val="en-US"/>
-        </w:rPr>
-        <w:t xml:space="preserve"> que</w:t>
-      </w:r>
-      <w:r>
-        <w:rPr>
-          <w:lang w:val="en-US"/>
-        </w:rPr>
-        <w:t xml:space="preserve"> </w:t>
-      </w:r>
-      <w:r>
-        <w:rPr>
-          <w:lang w:val="en-US"/>
-        </w:rPr>
-        <w:t xml:space="preserve">atua no </w:t>
-      </w:r>
-      <w:proofErr w:type="spellStart"/>
-      <w:r>
-        <w:rPr>
-          <w:lang w:val="en-US"/>
-        </w:rPr>
-        <w:t>ramo</w:t>
-      </w:r>
-      <w:proofErr w:type="spellEnd"/>
-      <w:r>
-        <w:rPr>
-          <w:lang w:val="en-US"/>
-        </w:rPr>
-        <w:t xml:space="preserve"> da </w:t>
-      </w:r>
-      <w:proofErr w:type="spellStart"/>
-      <w:r>
-        <w:rPr>
-          <w:lang w:val="en-US"/>
-        </w:rPr>
-        <w:t>saúde</w:t>
-      </w:r>
-      <w:proofErr w:type="spellEnd"/>
-      <w:r>
-        <w:rPr>
-          <w:lang w:val="en-US"/>
-        </w:rPr>
-        <w:t xml:space="preserve">, </w:t>
-      </w:r>
-      <w:proofErr w:type="spellStart"/>
-      <w:r>
-        <w:rPr>
-          <w:lang w:val="en-US"/>
-        </w:rPr>
-        <w:t>foi</w:t>
-      </w:r>
-      <w:proofErr w:type="spellEnd"/>
-      <w:r>
-        <w:rPr>
-          <w:lang w:val="en-US"/>
-        </w:rPr>
-        <w:t xml:space="preserve"> </w:t>
-      </w:r>
-      <w:proofErr w:type="spellStart"/>
-      <w:r>
-        <w:rPr>
-          <w:lang w:val="en-US"/>
-        </w:rPr>
-        <w:t>criada</w:t>
-      </w:r>
-      <w:proofErr w:type="spellEnd"/>
-      <w:r>
-        <w:rPr>
-          <w:lang w:val="en-US"/>
-        </w:rPr>
-        <w:t xml:space="preserve"> </w:t>
-      </w:r>
-      <w:proofErr w:type="spellStart"/>
-      <w:r>
-        <w:rPr>
-          <w:lang w:val="en-US"/>
-        </w:rPr>
-        <w:t>pelo</w:t>
-      </w:r>
-      <w:proofErr w:type="spellEnd"/>
-      <w:r>
-        <w:rPr>
-          <w:lang w:val="en-US"/>
-        </w:rPr>
-        <w:t xml:space="preserve"> </w:t>
-      </w:r>
-      <w:proofErr w:type="spellStart"/>
-      <w:r>
-        <w:rPr>
-          <w:lang w:val="en-US"/>
-        </w:rPr>
-        <w:t>médico</w:t>
-      </w:r>
-      <w:proofErr w:type="spellEnd"/>
-      <w:r>
-        <w:rPr>
-          <w:lang w:val="en-US"/>
-        </w:rPr>
-        <w:t xml:space="preserve"> Fernando Strada </w:t>
-      </w:r>
-      <w:proofErr w:type="spellStart"/>
-      <w:r>
-        <w:rPr>
-          <w:lang w:val="en-US"/>
-        </w:rPr>
-        <w:t>em</w:t>
-      </w:r>
-      <w:proofErr w:type="spellEnd"/>
-      <w:r>
-        <w:rPr>
-          <w:lang w:val="en-US"/>
-        </w:rPr>
-        <w:t xml:space="preserve"> 2020 </w:t>
-      </w:r>
-      <w:proofErr w:type="spellStart"/>
-      <w:r>
-        <w:rPr>
-          <w:lang w:val="en-US"/>
-        </w:rPr>
-        <w:t>na</w:t>
-      </w:r>
-      <w:proofErr w:type="spellEnd"/>
-      <w:r>
-        <w:rPr>
-          <w:lang w:val="en-US"/>
-        </w:rPr>
-        <w:t xml:space="preserve"> </w:t>
-      </w:r>
-      <w:proofErr w:type="spellStart"/>
-      <w:r>
-        <w:rPr>
-          <w:lang w:val="en-US"/>
-        </w:rPr>
-        <w:t>região</w:t>
-      </w:r>
-      <w:proofErr w:type="spellEnd"/>
-      <w:r>
-        <w:rPr>
-          <w:lang w:val="en-US"/>
-        </w:rPr>
-        <w:t xml:space="preserve"> da</w:t>
-      </w:r>
-      <w:r>
-        <w:rPr>
-          <w:lang w:val="en-US"/>
-        </w:rPr>
-        <w:t xml:space="preserve"> </w:t>
-      </w:r>
-      <w:proofErr w:type="spellStart"/>
-      <w:r>
-        <w:rPr>
-          <w:lang w:val="en-US"/>
-        </w:rPr>
-        <w:t>Paulista</w:t>
-      </w:r>
-      <w:proofErr w:type="spellEnd"/>
-      <w:r>
-        <w:rPr>
-          <w:lang w:val="en-US"/>
-        </w:rPr>
-        <w:t xml:space="preserve"> </w:t>
-      </w:r>
-      <w:proofErr w:type="spellStart"/>
-      <w:r>
-        <w:rPr>
-          <w:lang w:val="en-US"/>
-        </w:rPr>
-        <w:t>em</w:t>
-      </w:r>
-      <w:proofErr w:type="spellEnd"/>
-      <w:r>
-        <w:rPr>
-          <w:lang w:val="en-US"/>
-        </w:rPr>
-        <w:t xml:space="preserve"> São Paulo. Fernando </w:t>
-      </w:r>
-      <w:proofErr w:type="spellStart"/>
-      <w:r>
-        <w:rPr>
-          <w:lang w:val="en-US"/>
-        </w:rPr>
-        <w:t>tem</w:t>
-      </w:r>
-      <w:proofErr w:type="spellEnd"/>
-      <w:r>
-        <w:rPr>
-          <w:lang w:val="en-US"/>
-        </w:rPr>
-        <w:t xml:space="preserve"> </w:t>
-      </w:r>
-      <w:proofErr w:type="spellStart"/>
-      <w:r>
-        <w:rPr>
-          <w:lang w:val="en-US"/>
-        </w:rPr>
-        <w:t>uma</w:t>
-      </w:r>
-      <w:proofErr w:type="spellEnd"/>
-      <w:r>
-        <w:rPr>
-          <w:lang w:val="en-US"/>
-        </w:rPr>
-        <w:t xml:space="preserve"> </w:t>
-      </w:r>
-      <w:proofErr w:type="spellStart"/>
-      <w:r>
-        <w:rPr>
-          <w:lang w:val="en-US"/>
-        </w:rPr>
-        <w:t>equipe</w:t>
-      </w:r>
-      <w:proofErr w:type="spellEnd"/>
-      <w:r>
-        <w:rPr>
-          <w:lang w:val="en-US"/>
-        </w:rPr>
-        <w:t xml:space="preserve"> de </w:t>
-      </w:r>
-      <w:proofErr w:type="spellStart"/>
-      <w:r>
-        <w:rPr>
-          <w:lang w:val="en-US"/>
-        </w:rPr>
-        <w:t>médicos</w:t>
-      </w:r>
-      <w:proofErr w:type="spellEnd"/>
-      <w:r>
-        <w:rPr>
-          <w:lang w:val="en-US"/>
-        </w:rPr>
-        <w:t xml:space="preserve"> que </w:t>
-      </w:r>
-      <w:proofErr w:type="spellStart"/>
-      <w:r>
-        <w:rPr>
-          <w:lang w:val="en-US"/>
-        </w:rPr>
-        <w:t>atuam</w:t>
-      </w:r>
-      <w:proofErr w:type="spellEnd"/>
-      <w:r>
-        <w:rPr>
-          <w:lang w:val="en-US"/>
-        </w:rPr>
-        <w:t xml:space="preserve"> </w:t>
-      </w:r>
-      <w:proofErr w:type="spellStart"/>
-      <w:r>
-        <w:rPr>
-          <w:lang w:val="en-US"/>
-        </w:rPr>
-        <w:t>em</w:t>
-      </w:r>
-      <w:proofErr w:type="spellEnd"/>
-      <w:r>
-        <w:rPr>
-          <w:lang w:val="en-US"/>
-        </w:rPr>
-        <w:t xml:space="preserve"> </w:t>
-      </w:r>
-      <w:proofErr w:type="spellStart"/>
-      <w:r>
-        <w:rPr>
-          <w:lang w:val="en-US"/>
-        </w:rPr>
-        <w:t>diversas</w:t>
-      </w:r>
-      <w:proofErr w:type="spellEnd"/>
-      <w:r>
-        <w:rPr>
-          <w:lang w:val="en-US"/>
-        </w:rPr>
-        <w:t xml:space="preserve"> </w:t>
-      </w:r>
-      <w:proofErr w:type="spellStart"/>
-      <w:r>
-        <w:rPr>
-          <w:lang w:val="en-US"/>
-        </w:rPr>
-        <w:t>áreas</w:t>
-      </w:r>
-      <w:proofErr w:type="spellEnd"/>
-      <w:r>
-        <w:rPr>
-          <w:lang w:val="en-US"/>
-        </w:rPr>
-        <w:t xml:space="preserve"> (</w:t>
-      </w:r>
-      <w:proofErr w:type="spellStart"/>
-      <w:r>
-        <w:rPr>
-          <w:lang w:val="en-US"/>
-        </w:rPr>
-        <w:t>pediatria</w:t>
-      </w:r>
-      <w:proofErr w:type="spellEnd"/>
-      <w:r>
-        <w:rPr>
-          <w:lang w:val="en-US"/>
-        </w:rPr>
-        <w:t xml:space="preserve">, </w:t>
-      </w:r>
-      <w:proofErr w:type="spellStart"/>
-      <w:r>
-        <w:rPr>
-          <w:lang w:val="en-US"/>
-        </w:rPr>
-        <w:t>odontologia</w:t>
-      </w:r>
-      <w:proofErr w:type="spellEnd"/>
-      <w:r>
-        <w:rPr>
-          <w:lang w:val="en-US"/>
-        </w:rPr>
-        <w:t xml:space="preserve">, </w:t>
-      </w:r>
-      <w:proofErr w:type="spellStart"/>
-      <w:r>
-        <w:rPr>
-          <w:lang w:val="en-US"/>
-        </w:rPr>
-        <w:t>gastrenterologia</w:t>
-      </w:r>
-      <w:proofErr w:type="spellEnd"/>
-      <w:r>
-        <w:rPr>
-          <w:lang w:val="en-US"/>
-        </w:rPr>
-        <w:t xml:space="preserve"> etc.).</w:t>
-      </w:r>
-      <w:r>
-        <w:rPr>
-          <w:lang w:val="en-US"/>
-        </w:rPr>
-        <w:t xml:space="preserve">  </w:t>
+        <w:t>.</w:t>
       </w:r>
     </w:p>
     <w:p>
@@ -1776,6 +1364,463 @@
         <w:rPr>
           <w:lang w:val="en-US"/>
         </w:rPr>
+        <w:t>Projeto</w:t>
+      </w:r>
+      <w:proofErr w:type="spellEnd"/>
+      <w:r>
+        <w:rPr>
+          <w:lang w:val="en-US"/>
+        </w:rPr>
+        <w:t xml:space="preserve"> </w:t>
+      </w:r>
+      <w:proofErr w:type="spellStart"/>
+      <w:r>
+        <w:rPr>
+          <w:lang w:val="en-US"/>
+        </w:rPr>
+        <w:t>criado</w:t>
+      </w:r>
+      <w:proofErr w:type="spellEnd"/>
+      <w:r>
+        <w:rPr>
+          <w:lang w:val="en-US"/>
+        </w:rPr>
+        <w:t xml:space="preserve"> </w:t>
+      </w:r>
+      <w:proofErr w:type="spellStart"/>
+      <w:r>
+        <w:rPr>
+          <w:lang w:val="en-US"/>
+        </w:rPr>
+        <w:t>afim</w:t>
+      </w:r>
+      <w:proofErr w:type="spellEnd"/>
+      <w:r>
+        <w:rPr>
+          <w:lang w:val="en-US"/>
+        </w:rPr>
+        <w:t xml:space="preserve"> de auxiliar </w:t>
+      </w:r>
+      <w:r>
+        <w:rPr>
+          <w:lang w:val="en-US"/>
+        </w:rPr>
+        <w:t xml:space="preserve">nova </w:t>
+      </w:r>
+      <w:proofErr w:type="spellStart"/>
+      <w:r>
+        <w:rPr>
+          <w:lang w:val="en-US"/>
+        </w:rPr>
+        <w:t>clínica</w:t>
+      </w:r>
+      <w:proofErr w:type="spellEnd"/>
+      <w:r>
+        <w:rPr>
+          <w:lang w:val="en-US"/>
+        </w:rPr>
+        <w:t xml:space="preserve"> </w:t>
+      </w:r>
+      <w:proofErr w:type="spellStart"/>
+      <w:r>
+        <w:rPr>
+          <w:lang w:val="en-US"/>
+        </w:rPr>
+        <w:t>médica</w:t>
+      </w:r>
+      <w:proofErr w:type="spellEnd"/>
+      <w:r>
+        <w:rPr>
+          <w:lang w:val="en-US"/>
+        </w:rPr>
+        <w:t xml:space="preserve"> </w:t>
+      </w:r>
+      <w:proofErr w:type="spellStart"/>
+      <w:r>
+        <w:rPr>
+          <w:lang w:val="en-US"/>
+        </w:rPr>
+        <w:t>chamada</w:t>
+      </w:r>
+      <w:proofErr w:type="spellEnd"/>
+      <w:r>
+        <w:rPr>
+          <w:lang w:val="en-US"/>
+        </w:rPr>
+        <w:t xml:space="preserve"> SP Medical Group, </w:t>
+      </w:r>
+      <w:proofErr w:type="spellStart"/>
+      <w:r>
+        <w:rPr>
+          <w:lang w:val="en-US"/>
+        </w:rPr>
+        <w:t>empresa</w:t>
+      </w:r>
+      <w:proofErr w:type="spellEnd"/>
+      <w:r>
+        <w:rPr>
+          <w:lang w:val="en-US"/>
+        </w:rPr>
+        <w:t xml:space="preserve"> de </w:t>
+      </w:r>
+      <w:proofErr w:type="spellStart"/>
+      <w:r>
+        <w:rPr>
+          <w:lang w:val="en-US"/>
+        </w:rPr>
+        <w:t>pequeno</w:t>
+      </w:r>
+      <w:proofErr w:type="spellEnd"/>
+      <w:r>
+        <w:rPr>
+          <w:lang w:val="en-US"/>
+        </w:rPr>
+        <w:t xml:space="preserve"> </w:t>
+      </w:r>
+      <w:proofErr w:type="spellStart"/>
+      <w:r>
+        <w:rPr>
+          <w:lang w:val="en-US"/>
+        </w:rPr>
+        <w:t>porte</w:t>
+      </w:r>
+      <w:proofErr w:type="spellEnd"/>
+      <w:r>
+        <w:rPr>
+          <w:lang w:val="en-US"/>
+        </w:rPr>
+        <w:t xml:space="preserve"> que</w:t>
+      </w:r>
+      <w:r>
+        <w:rPr>
+          <w:lang w:val="en-US"/>
+        </w:rPr>
+        <w:t xml:space="preserve"> </w:t>
+      </w:r>
+      <w:r>
+        <w:rPr>
+          <w:lang w:val="en-US"/>
+        </w:rPr>
+        <w:t xml:space="preserve">atua no </w:t>
+      </w:r>
+      <w:proofErr w:type="spellStart"/>
+      <w:r>
+        <w:rPr>
+          <w:lang w:val="en-US"/>
+        </w:rPr>
+        <w:t>ramo</w:t>
+      </w:r>
+      <w:proofErr w:type="spellEnd"/>
+      <w:r>
+        <w:rPr>
+          <w:lang w:val="en-US"/>
+        </w:rPr>
+        <w:t xml:space="preserve"> da </w:t>
+      </w:r>
+      <w:proofErr w:type="spellStart"/>
+      <w:r>
+        <w:rPr>
+          <w:lang w:val="en-US"/>
+        </w:rPr>
+        <w:t>saúde</w:t>
+      </w:r>
+      <w:proofErr w:type="spellEnd"/>
+      <w:r>
+        <w:rPr>
+          <w:lang w:val="en-US"/>
+        </w:rPr>
+        <w:t xml:space="preserve">, </w:t>
+      </w:r>
+      <w:proofErr w:type="spellStart"/>
+      <w:r>
+        <w:rPr>
+          <w:lang w:val="en-US"/>
+        </w:rPr>
+        <w:t>criada</w:t>
+      </w:r>
+      <w:proofErr w:type="spellEnd"/>
+      <w:r>
+        <w:rPr>
+          <w:lang w:val="en-US"/>
+        </w:rPr>
+        <w:t xml:space="preserve"> </w:t>
+      </w:r>
+      <w:proofErr w:type="spellStart"/>
+      <w:r>
+        <w:rPr>
+          <w:lang w:val="en-US"/>
+        </w:rPr>
+        <w:t>pelo</w:t>
+      </w:r>
+      <w:proofErr w:type="spellEnd"/>
+      <w:r>
+        <w:rPr>
+          <w:lang w:val="en-US"/>
+        </w:rPr>
+        <w:t xml:space="preserve"> </w:t>
+      </w:r>
+      <w:proofErr w:type="spellStart"/>
+      <w:r>
+        <w:rPr>
+          <w:lang w:val="en-US"/>
+        </w:rPr>
+        <w:t>médico</w:t>
+      </w:r>
+      <w:proofErr w:type="spellEnd"/>
+      <w:r>
+        <w:rPr>
+          <w:lang w:val="en-US"/>
+        </w:rPr>
+        <w:t xml:space="preserve"> Fernando Strada </w:t>
+      </w:r>
+      <w:proofErr w:type="spellStart"/>
+      <w:r>
+        <w:rPr>
+          <w:lang w:val="en-US"/>
+        </w:rPr>
+        <w:t>em</w:t>
+      </w:r>
+      <w:proofErr w:type="spellEnd"/>
+      <w:r>
+        <w:rPr>
+          <w:lang w:val="en-US"/>
+        </w:rPr>
+        <w:t xml:space="preserve"> 2020 </w:t>
+      </w:r>
+      <w:proofErr w:type="spellStart"/>
+      <w:r>
+        <w:rPr>
+          <w:lang w:val="en-US"/>
+        </w:rPr>
+        <w:t>na</w:t>
+      </w:r>
+      <w:proofErr w:type="spellEnd"/>
+      <w:r>
+        <w:rPr>
+          <w:lang w:val="en-US"/>
+        </w:rPr>
+        <w:t xml:space="preserve"> </w:t>
+      </w:r>
+      <w:proofErr w:type="spellStart"/>
+      <w:r>
+        <w:rPr>
+          <w:lang w:val="en-US"/>
+        </w:rPr>
+        <w:t>região</w:t>
+      </w:r>
+      <w:proofErr w:type="spellEnd"/>
+      <w:r>
+        <w:rPr>
+          <w:lang w:val="en-US"/>
+        </w:rPr>
+        <w:t xml:space="preserve"> da</w:t>
+      </w:r>
+      <w:r>
+        <w:rPr>
+          <w:lang w:val="en-US"/>
+        </w:rPr>
+        <w:t xml:space="preserve"> Avenida </w:t>
+      </w:r>
+      <w:proofErr w:type="spellStart"/>
+      <w:r>
+        <w:rPr>
+          <w:lang w:val="en-US"/>
+        </w:rPr>
+        <w:t>Paulista</w:t>
+      </w:r>
+      <w:proofErr w:type="spellEnd"/>
+      <w:r>
+        <w:rPr>
+          <w:lang w:val="en-US"/>
+        </w:rPr>
+        <w:t xml:space="preserve"> </w:t>
+      </w:r>
+      <w:proofErr w:type="spellStart"/>
+      <w:r>
+        <w:rPr>
+          <w:lang w:val="en-US"/>
+        </w:rPr>
+        <w:t>em</w:t>
+      </w:r>
+      <w:proofErr w:type="spellEnd"/>
+      <w:r>
+        <w:rPr>
+          <w:lang w:val="en-US"/>
+        </w:rPr>
+        <w:t xml:space="preserve"> São Paulo. Fernando </w:t>
+      </w:r>
+      <w:proofErr w:type="spellStart"/>
+      <w:r>
+        <w:rPr>
+          <w:lang w:val="en-US"/>
+        </w:rPr>
+        <w:t>tem</w:t>
+      </w:r>
+      <w:proofErr w:type="spellEnd"/>
+      <w:r>
+        <w:rPr>
+          <w:lang w:val="en-US"/>
+        </w:rPr>
+        <w:t xml:space="preserve"> </w:t>
+      </w:r>
+      <w:proofErr w:type="spellStart"/>
+      <w:r>
+        <w:rPr>
+          <w:lang w:val="en-US"/>
+        </w:rPr>
+        <w:t>uma</w:t>
+      </w:r>
+      <w:proofErr w:type="spellEnd"/>
+      <w:r>
+        <w:rPr>
+          <w:lang w:val="en-US"/>
+        </w:rPr>
+        <w:t xml:space="preserve"> </w:t>
+      </w:r>
+      <w:proofErr w:type="spellStart"/>
+      <w:r>
+        <w:rPr>
+          <w:lang w:val="en-US"/>
+        </w:rPr>
+        <w:t>equipe</w:t>
+      </w:r>
+      <w:proofErr w:type="spellEnd"/>
+      <w:r>
+        <w:rPr>
+          <w:lang w:val="en-US"/>
+        </w:rPr>
+        <w:t xml:space="preserve"> de </w:t>
+      </w:r>
+      <w:proofErr w:type="spellStart"/>
+      <w:r>
+        <w:rPr>
+          <w:lang w:val="en-US"/>
+        </w:rPr>
+        <w:t>médicos</w:t>
+      </w:r>
+      <w:proofErr w:type="spellEnd"/>
+      <w:r>
+        <w:rPr>
+          <w:lang w:val="en-US"/>
+        </w:rPr>
+        <w:t xml:space="preserve"> que </w:t>
+      </w:r>
+      <w:proofErr w:type="spellStart"/>
+      <w:r>
+        <w:rPr>
+          <w:lang w:val="en-US"/>
+        </w:rPr>
+        <w:t>atuam</w:t>
+      </w:r>
+      <w:proofErr w:type="spellEnd"/>
+      <w:r>
+        <w:rPr>
+          <w:lang w:val="en-US"/>
+        </w:rPr>
+        <w:t xml:space="preserve"> </w:t>
+      </w:r>
+      <w:proofErr w:type="spellStart"/>
+      <w:r>
+        <w:rPr>
+          <w:lang w:val="en-US"/>
+        </w:rPr>
+        <w:t>em</w:t>
+      </w:r>
+      <w:proofErr w:type="spellEnd"/>
+      <w:r>
+        <w:rPr>
+          <w:lang w:val="en-US"/>
+        </w:rPr>
+        <w:t xml:space="preserve"> </w:t>
+      </w:r>
+      <w:proofErr w:type="spellStart"/>
+      <w:r>
+        <w:rPr>
+          <w:lang w:val="en-US"/>
+        </w:rPr>
+        <w:t>diversas</w:t>
+      </w:r>
+      <w:proofErr w:type="spellEnd"/>
+      <w:r>
+        <w:rPr>
+          <w:lang w:val="en-US"/>
+        </w:rPr>
+        <w:t xml:space="preserve"> </w:t>
+      </w:r>
+      <w:proofErr w:type="spellStart"/>
+      <w:r>
+        <w:rPr>
+          <w:lang w:val="en-US"/>
+        </w:rPr>
+        <w:t>áreas</w:t>
+      </w:r>
+      <w:proofErr w:type="spellEnd"/>
+      <w:r>
+        <w:rPr>
+          <w:lang w:val="en-US"/>
+        </w:rPr>
+        <w:t xml:space="preserve"> (</w:t>
+      </w:r>
+      <w:proofErr w:type="spellStart"/>
+      <w:r>
+        <w:rPr>
+          <w:lang w:val="en-US"/>
+        </w:rPr>
+        <w:t>pediatria</w:t>
+      </w:r>
+      <w:proofErr w:type="spellEnd"/>
+      <w:r>
+        <w:rPr>
+          <w:lang w:val="en-US"/>
+        </w:rPr>
+        <w:t xml:space="preserve">, </w:t>
+      </w:r>
+      <w:proofErr w:type="spellStart"/>
+      <w:r>
+        <w:rPr>
+          <w:lang w:val="en-US"/>
+        </w:rPr>
+        <w:t>odontologia</w:t>
+      </w:r>
+      <w:proofErr w:type="spellEnd"/>
+      <w:r>
+        <w:rPr>
+          <w:lang w:val="en-US"/>
+        </w:rPr>
+        <w:t xml:space="preserve">, </w:t>
+      </w:r>
+      <w:proofErr w:type="spellStart"/>
+      <w:r>
+        <w:rPr>
+          <w:lang w:val="en-US"/>
+        </w:rPr>
+        <w:t>gastrenterologia</w:t>
+      </w:r>
+      <w:proofErr w:type="spellEnd"/>
+      <w:r>
+        <w:rPr>
+          <w:lang w:val="en-US"/>
+        </w:rPr>
+        <w:t xml:space="preserve"> etc.).</w:t>
+      </w:r>
+      <w:r>
+        <w:rPr>
+          <w:lang w:val="en-US"/>
+        </w:rPr>
+        <w:t xml:space="preserve">  </w:t>
+      </w:r>
+    </w:p>
+    <w:p>
+      <w:pPr>
+        <w:rPr>
+          <w:lang w:val="en-US"/>
+        </w:rPr>
+      </w:pPr>
+      <w:proofErr w:type="spellStart"/>
+      <w:r>
+        <w:rPr>
+          <w:lang w:val="en-US"/>
+        </w:rPr>
         <w:t>Será</w:t>
       </w:r>
       <w:proofErr w:type="spellEnd"/>
@@ -1797,7 +1842,27 @@
         <w:rPr>
           <w:lang w:val="en-US"/>
         </w:rPr>
-        <w:t xml:space="preserve"> um Sistema que </w:t>
+        <w:t xml:space="preserve"> um </w:t>
+      </w:r>
+      <w:proofErr w:type="spellStart"/>
+      <w:r>
+        <w:rPr>
+          <w:lang w:val="en-US"/>
+        </w:rPr>
+        <w:t>s</w:t>
+      </w:r>
+      <w:r>
+        <w:rPr>
+          <w:lang w:val="en-US"/>
+        </w:rPr>
+        <w:t>istema</w:t>
+      </w:r>
+      <w:proofErr w:type="spellEnd"/>
+      <w:r>
+        <w:rPr>
+          <w:lang w:val="en-US"/>
+        </w:rPr>
+        <w:t xml:space="preserve"> que </w:t>
       </w:r>
       <w:proofErr w:type="spellStart"/>
       <w:r>
@@ -1984,7 +2049,6 @@
         <w:pStyle w:val="Ttulo2"/>
       </w:pPr>
       <w:r>
-        <w:lastRenderedPageBreak/>
         <w:t xml:space="preserve">Modelo </w:t>
       </w:r>
       <w:r>
@@ -2056,7 +2120,6 @@
         <w:t>Modelagem Conceitual: Modelo mais simples de identificar as entidades e suas relações entre as tabelas, exemplo: 1:1, 1:N, N:1, N:N</w:t>
       </w:r>
     </w:p>
-    <w:p/>
     <w:p>
       <w:pPr>
         <w:pStyle w:val="Ttulo2"/>
@@ -2958,23 +3021,168 @@
     </w:tbl>
     <w:p>
       <w:pPr>
-        <w:pStyle w:val="Ttulo3"/>
-      </w:pPr>
-      <w:bookmarkStart w:id="8" w:name="_Toc80311776"/>
-      <w:proofErr w:type="spellStart"/>
-      <w:r>
-        <w:t>Trello</w:t>
-      </w:r>
-      <w:bookmarkEnd w:id="8"/>
-      <w:proofErr w:type="spellEnd"/>
-    </w:p>
-    <w:p>
-      <w:pPr>
         <w:spacing w:line="276" w:lineRule="auto"/>
         <w:ind w:left="-5" w:hanging="10"/>
         <w:jc w:val="both"/>
         <w:rPr>
-          <w:rStyle w:val="Hyperlink"/>
+          <w:sz w:val="24"/>
+        </w:rPr>
+      </w:pPr>
+    </w:p>
+    <w:p>
+      <w:pPr>
+        <w:spacing w:line="276" w:lineRule="auto"/>
+        <w:ind w:left="-5" w:hanging="10"/>
+        <w:jc w:val="both"/>
+        <w:rPr>
+          <w:sz w:val="24"/>
+        </w:rPr>
+      </w:pPr>
+    </w:p>
+    <w:p>
+      <w:pPr>
+        <w:spacing w:line="276" w:lineRule="auto"/>
+        <w:ind w:left="-5" w:hanging="10"/>
+        <w:jc w:val="both"/>
+        <w:rPr>
+          <w:sz w:val="24"/>
+        </w:rPr>
+      </w:pPr>
+    </w:p>
+    <w:p>
+      <w:pPr>
+        <w:spacing w:line="276" w:lineRule="auto"/>
+        <w:ind w:left="-5" w:hanging="10"/>
+        <w:jc w:val="both"/>
+        <w:rPr>
+          <w:sz w:val="24"/>
+        </w:rPr>
+      </w:pPr>
+    </w:p>
+    <w:p>
+      <w:pPr>
+        <w:spacing w:line="276" w:lineRule="auto"/>
+        <w:ind w:left="-5" w:hanging="10"/>
+        <w:jc w:val="both"/>
+        <w:rPr>
+          <w:sz w:val="24"/>
+        </w:rPr>
+      </w:pPr>
+    </w:p>
+    <w:p>
+      <w:pPr>
+        <w:spacing w:line="276" w:lineRule="auto"/>
+        <w:ind w:left="-5" w:hanging="10"/>
+        <w:jc w:val="both"/>
+        <w:rPr>
+          <w:sz w:val="24"/>
+        </w:rPr>
+      </w:pPr>
+    </w:p>
+    <w:p>
+      <w:pPr>
+        <w:spacing w:line="276" w:lineRule="auto"/>
+        <w:ind w:left="-5" w:hanging="10"/>
+        <w:jc w:val="both"/>
+        <w:rPr>
+          <w:sz w:val="24"/>
+        </w:rPr>
+      </w:pPr>
+    </w:p>
+    <w:p>
+      <w:pPr>
+        <w:spacing w:line="276" w:lineRule="auto"/>
+        <w:ind w:left="-5" w:hanging="10"/>
+        <w:jc w:val="both"/>
+        <w:rPr>
+          <w:sz w:val="24"/>
+        </w:rPr>
+      </w:pPr>
+    </w:p>
+    <w:p>
+      <w:pPr>
+        <w:spacing w:line="276" w:lineRule="auto"/>
+        <w:ind w:left="-5" w:hanging="10"/>
+        <w:jc w:val="both"/>
+        <w:rPr>
+          <w:sz w:val="24"/>
+        </w:rPr>
+      </w:pPr>
+    </w:p>
+    <w:p>
+      <w:pPr>
+        <w:spacing w:line="276" w:lineRule="auto"/>
+        <w:ind w:left="-5" w:hanging="10"/>
+        <w:jc w:val="both"/>
+        <w:rPr>
+          <w:sz w:val="24"/>
+        </w:rPr>
+      </w:pPr>
+    </w:p>
+    <w:p>
+      <w:pPr>
+        <w:spacing w:line="276" w:lineRule="auto"/>
+        <w:ind w:left="-5" w:hanging="10"/>
+        <w:jc w:val="both"/>
+        <w:rPr>
+          <w:sz w:val="24"/>
+        </w:rPr>
+      </w:pPr>
+    </w:p>
+    <w:p>
+      <w:pPr>
+        <w:pStyle w:val="Ttulo1"/>
+        <w:rPr>
+          <w:color w:val="auto"/>
+        </w:rPr>
+      </w:pPr>
+      <w:proofErr w:type="spellStart"/>
+      <w:r>
+        <w:rPr>
+          <w:color w:val="auto"/>
+        </w:rPr>
+        <w:lastRenderedPageBreak/>
+        <w:t>Trello</w:t>
+      </w:r>
+      <w:proofErr w:type="spellEnd"/>
+    </w:p>
+    <w:p>
+      <w:pPr>
+        <w:rPr>
+          <w:sz w:val="24"/>
+          <w:szCs w:val="24"/>
+        </w:rPr>
+      </w:pPr>
+      <w:r>
+        <w:rPr>
+          <w:sz w:val="24"/>
+          <w:szCs w:val="24"/>
+        </w:rPr>
+        <w:t>A</w:t>
+      </w:r>
+      <w:r>
+        <w:rPr>
+          <w:sz w:val="24"/>
+          <w:szCs w:val="24"/>
+        </w:rPr>
+        <w:t>mbiente utilizado para organizar o projeto de acordo com tarefas, etapas, links úteis e a data de realização de cada processo</w:t>
+      </w:r>
+      <w:r>
+        <w:rPr>
+          <w:sz w:val="24"/>
+          <w:szCs w:val="24"/>
+        </w:rPr>
+        <w:t>.</w:t>
+      </w:r>
+    </w:p>
+    <w:p>
+      <w:pPr>
+        <w:spacing w:line="276" w:lineRule="auto"/>
+        <w:ind w:left="-5" w:hanging="10"/>
+        <w:jc w:val="both"/>
+        <w:rPr>
+          <w:color w:val="0563C1" w:themeColor="hyperlink"/>
+          <w:u w:val="single"/>
         </w:rPr>
       </w:pPr>
       <w:hyperlink r:id="rId12" w:history="1">
@@ -2996,13 +3204,61 @@
     </w:p>
     <w:p>
       <w:pPr>
+        <w:pStyle w:val="Ttulo1"/>
+        <w:rPr>
+          <w:color w:val="auto"/>
+        </w:rPr>
+      </w:pPr>
+      <w:bookmarkStart w:id="8" w:name="_Toc71092229"/>
+      <w:r>
+        <w:rPr>
+          <w:color w:val="auto"/>
+        </w:rPr>
+        <w:t>Back-</w:t>
+      </w:r>
+      <w:proofErr w:type="spellStart"/>
+      <w:r>
+        <w:rPr>
+          <w:color w:val="auto"/>
+        </w:rPr>
+        <w:t>End</w:t>
+      </w:r>
+      <w:bookmarkEnd w:id="8"/>
+      <w:proofErr w:type="spellEnd"/>
+    </w:p>
+    <w:p>
+      <w:pPr>
         <w:spacing w:line="276" w:lineRule="auto"/>
         <w:ind w:left="-5" w:hanging="10"/>
         <w:jc w:val="both"/>
         <w:rPr>
-          <w:sz w:val="24"/>
-        </w:rPr>
-      </w:pPr>
+          <w:color w:val="auto"/>
+          <w:sz w:val="24"/>
+        </w:rPr>
+      </w:pPr>
+      <w:r>
+        <w:rPr>
+          <w:color w:val="auto"/>
+          <w:sz w:val="24"/>
+        </w:rPr>
+        <w:t xml:space="preserve">Descrição sobre a arquitetura utilizada para a criação do </w:t>
+      </w:r>
+      <w:proofErr w:type="spellStart"/>
+      <w:r>
+        <w:rPr>
+          <w:color w:val="auto"/>
+          <w:sz w:val="24"/>
+        </w:rPr>
+        <w:t>back</w:t>
+      </w:r>
+      <w:proofErr w:type="spellEnd"/>
+      <w:r>
+        <w:rPr>
+          <w:color w:val="auto"/>
+          <w:sz w:val="24"/>
+        </w:rPr>
+        <w:t>-end.</w:t>
+      </w:r>
     </w:p>
     <w:p>
       <w:pPr>
@@ -3010,9 +3266,79 @@
         <w:ind w:left="-5" w:hanging="10"/>
         <w:jc w:val="both"/>
         <w:rPr>
-          <w:sz w:val="24"/>
-        </w:rPr>
-      </w:pPr>
+          <w:color w:val="auto"/>
+          <w:sz w:val="24"/>
+        </w:rPr>
+      </w:pPr>
+      <w:r>
+        <w:rPr>
+          <w:color w:val="auto"/>
+          <w:sz w:val="24"/>
+        </w:rPr>
+        <w:tab/>
+      </w:r>
+      <w:r>
+        <w:rPr>
+          <w:color w:val="auto"/>
+          <w:sz w:val="24"/>
+        </w:rPr>
+        <w:tab/>
+      </w:r>
+      <w:r>
+        <w:rPr>
+          <w:color w:val="auto"/>
+          <w:sz w:val="24"/>
+        </w:rPr>
+        <w:tab/>
+        <w:t>A API (</w:t>
+      </w:r>
+      <w:proofErr w:type="spellStart"/>
+      <w:r>
+        <w:rPr>
+          <w:color w:val="auto"/>
+          <w:sz w:val="24"/>
+          <w:szCs w:val="24"/>
+          <w:shd w:val="clear" w:color="auto" w:fill="FFFFFF"/>
+        </w:rPr>
+        <w:t>Application</w:t>
+      </w:r>
+      <w:proofErr w:type="spellEnd"/>
+      <w:r>
+        <w:rPr>
+          <w:color w:val="auto"/>
+          <w:sz w:val="24"/>
+          <w:szCs w:val="24"/>
+          <w:shd w:val="clear" w:color="auto" w:fill="FFFFFF"/>
+        </w:rPr>
+        <w:t xml:space="preserve"> </w:t>
+      </w:r>
+      <w:proofErr w:type="spellStart"/>
+      <w:r>
+        <w:rPr>
+          <w:color w:val="auto"/>
+          <w:sz w:val="24"/>
+          <w:szCs w:val="24"/>
+          <w:shd w:val="clear" w:color="auto" w:fill="FFFFFF"/>
+        </w:rPr>
+        <w:t>Programming</w:t>
+      </w:r>
+      <w:proofErr w:type="spellEnd"/>
+      <w:r>
+        <w:rPr>
+          <w:color w:val="auto"/>
+          <w:sz w:val="24"/>
+          <w:szCs w:val="24"/>
+          <w:shd w:val="clear" w:color="auto" w:fill="FFFFFF"/>
+        </w:rPr>
+        <w:t xml:space="preserve"> Interface</w:t>
+      </w:r>
+      <w:r>
+        <w:rPr>
+          <w:color w:val="auto"/>
+          <w:sz w:val="24"/>
+        </w:rPr>
+        <w:t>) foi desenvolvida através do Visual Studio 2019 Community, famosa IDE da Microsoft que possibilita o desenvolvimento web.</w:t>
+      </w:r>
     </w:p>
     <w:p>
       <w:pPr>
@@ -3020,9 +3346,32 @@
         <w:ind w:left="-5" w:hanging="10"/>
         <w:jc w:val="both"/>
         <w:rPr>
-          <w:sz w:val="24"/>
-        </w:rPr>
-      </w:pPr>
+          <w:color w:val="auto"/>
+          <w:sz w:val="24"/>
+        </w:rPr>
+      </w:pPr>
+      <w:r>
+        <w:rPr>
+          <w:color w:val="auto"/>
+          <w:sz w:val="24"/>
+        </w:rPr>
+        <w:tab/>
+      </w:r>
+      <w:r>
+        <w:rPr>
+          <w:color w:val="auto"/>
+          <w:sz w:val="24"/>
+        </w:rPr>
+        <w:tab/>
+      </w:r>
+      <w:r>
+        <w:rPr>
+          <w:color w:val="auto"/>
+          <w:sz w:val="24"/>
+        </w:rPr>
+        <w:tab/>
+        <w:t>A linguagem utilizada para criação do projeto foi o C#, uma linguagem desenvolvida pela própria Microsoft como parte da plataforma .NET. Como já dito a arquitetura utilizada foi a API, sendo um modelo prático e mais fácil de ser compreendido.</w:t>
+      </w:r>
     </w:p>
     <w:p>
       <w:pPr>
@@ -3030,9 +3379,157 @@
         <w:ind w:left="-5" w:hanging="10"/>
         <w:jc w:val="both"/>
         <w:rPr>
-          <w:sz w:val="24"/>
-        </w:rPr>
-      </w:pPr>
+          <w:color w:val="auto"/>
+          <w:sz w:val="24"/>
+          <w:szCs w:val="24"/>
+        </w:rPr>
+      </w:pPr>
+      <w:r>
+        <w:rPr>
+          <w:color w:val="auto"/>
+          <w:sz w:val="24"/>
+        </w:rPr>
+        <w:tab/>
+      </w:r>
+      <w:r>
+        <w:rPr>
+          <w:color w:val="auto"/>
+          <w:sz w:val="24"/>
+        </w:rPr>
+        <w:tab/>
+      </w:r>
+      <w:r>
+        <w:rPr>
+          <w:color w:val="auto"/>
+          <w:sz w:val="24"/>
+        </w:rPr>
+        <w:tab/>
+      </w:r>
+      <w:r>
+        <w:rPr>
+          <w:color w:val="auto"/>
+          <w:sz w:val="24"/>
+          <w:szCs w:val="24"/>
+        </w:rPr>
+        <w:t xml:space="preserve">Para as requisições foi utilizado o protocolo HTTP (Hypertext </w:t>
+      </w:r>
+      <w:proofErr w:type="spellStart"/>
+      <w:r>
+        <w:rPr>
+          <w:color w:val="auto"/>
+          <w:sz w:val="24"/>
+          <w:szCs w:val="24"/>
+        </w:rPr>
+        <w:t>Transfer</w:t>
+      </w:r>
+      <w:proofErr w:type="spellEnd"/>
+      <w:r>
+        <w:rPr>
+          <w:color w:val="auto"/>
+          <w:sz w:val="24"/>
+          <w:szCs w:val="24"/>
+        </w:rPr>
+        <w:t xml:space="preserve"> </w:t>
+      </w:r>
+      <w:proofErr w:type="spellStart"/>
+      <w:r>
+        <w:rPr>
+          <w:color w:val="auto"/>
+          <w:sz w:val="24"/>
+          <w:szCs w:val="24"/>
+        </w:rPr>
+        <w:t>Protocol</w:t>
+      </w:r>
+      <w:proofErr w:type="spellEnd"/>
+      <w:r>
+        <w:rPr>
+          <w:color w:val="auto"/>
+          <w:sz w:val="24"/>
+          <w:szCs w:val="24"/>
+        </w:rPr>
+        <w:t>), em formato JSON (</w:t>
+      </w:r>
+      <w:proofErr w:type="spellStart"/>
+      <w:r>
+        <w:rPr>
+          <w:color w:val="auto"/>
+          <w:sz w:val="24"/>
+          <w:szCs w:val="24"/>
+        </w:rPr>
+        <w:t>JavaScript</w:t>
+      </w:r>
+      <w:proofErr w:type="spellEnd"/>
+      <w:r>
+        <w:rPr>
+          <w:color w:val="auto"/>
+          <w:sz w:val="24"/>
+          <w:szCs w:val="24"/>
+        </w:rPr>
+        <w:t xml:space="preserve"> </w:t>
+      </w:r>
+      <w:proofErr w:type="spellStart"/>
+      <w:r>
+        <w:rPr>
+          <w:color w:val="auto"/>
+          <w:sz w:val="24"/>
+          <w:szCs w:val="24"/>
+        </w:rPr>
+        <w:t>Object</w:t>
+      </w:r>
+      <w:proofErr w:type="spellEnd"/>
+      <w:r>
+        <w:rPr>
+          <w:color w:val="auto"/>
+          <w:sz w:val="24"/>
+          <w:szCs w:val="24"/>
+        </w:rPr>
+        <w:t xml:space="preserve"> </w:t>
+      </w:r>
+      <w:proofErr w:type="spellStart"/>
+      <w:r>
+        <w:rPr>
+          <w:color w:val="auto"/>
+          <w:sz w:val="24"/>
+          <w:szCs w:val="24"/>
+        </w:rPr>
+        <w:t>Notation</w:t>
+      </w:r>
+      <w:proofErr w:type="spellEnd"/>
+      <w:r>
+        <w:rPr>
+          <w:color w:val="auto"/>
+          <w:sz w:val="24"/>
+          <w:szCs w:val="24"/>
+        </w:rPr>
+        <w:t>), dessa forma é possível</w:t>
+      </w:r>
+      <w:r>
+        <w:rPr>
+          <w:color w:val="auto"/>
+          <w:sz w:val="24"/>
+          <w:szCs w:val="24"/>
+          <w:shd w:val="clear" w:color="auto" w:fill="FFFFFF"/>
+        </w:rPr>
+        <w:t xml:space="preserve"> transferir dados de forma leve e compacta, não sendo necessário pega</w:t>
+      </w:r>
+      <w:r>
+        <w:rPr>
+          <w:color w:val="auto"/>
+          <w:sz w:val="24"/>
+          <w:szCs w:val="24"/>
+          <w:shd w:val="clear" w:color="auto" w:fill="FFFFFF"/>
+        </w:rPr>
+        <w:t>r</w:t>
+      </w:r>
+      <w:r>
+        <w:rPr>
+          <w:color w:val="auto"/>
+          <w:sz w:val="24"/>
+          <w:szCs w:val="24"/>
+          <w:shd w:val="clear" w:color="auto" w:fill="FFFFFF"/>
+        </w:rPr>
+        <w:t xml:space="preserve"> todos os dados disponível para carregar páginas.</w:t>
+      </w:r>
     </w:p>
     <w:p>
       <w:pPr>
@@ -3040,7 +3537,10 @@
         <w:ind w:left="-5" w:hanging="10"/>
         <w:jc w:val="both"/>
         <w:rPr>
-          <w:sz w:val="24"/>
+          <w:color w:val="auto"/>
+          <w:sz w:val="24"/>
+          <w:szCs w:val="24"/>
+          <w:u w:val="single"/>
         </w:rPr>
       </w:pPr>
     </w:p>
@@ -3050,9 +3550,40 @@
         <w:ind w:left="-5" w:hanging="10"/>
         <w:jc w:val="both"/>
         <w:rPr>
-          <w:sz w:val="24"/>
-        </w:rPr>
-      </w:pPr>
+          <w:color w:val="auto"/>
+          <w:sz w:val="24"/>
+        </w:rPr>
+      </w:pPr>
+      <w:r>
+        <w:rPr>
+          <w:color w:val="auto"/>
+          <w:sz w:val="24"/>
+        </w:rPr>
+        <w:t>P</w:t>
+      </w:r>
+      <w:r>
+        <w:rPr>
+          <w:color w:val="auto"/>
+          <w:sz w:val="24"/>
+        </w:rPr>
+        <w:t xml:space="preserve">asso a passo de como executar a API criada e testar as requisições no </w:t>
+      </w:r>
+      <w:proofErr w:type="spellStart"/>
+      <w:r>
+        <w:rPr>
+          <w:color w:val="auto"/>
+          <w:sz w:val="24"/>
+        </w:rPr>
+        <w:t>Postman</w:t>
+      </w:r>
+      <w:proofErr w:type="spellEnd"/>
+      <w:r>
+        <w:rPr>
+          <w:color w:val="auto"/>
+          <w:sz w:val="24"/>
+        </w:rPr>
+        <w:t>:</w:t>
+      </w:r>
     </w:p>
     <w:p>
       <w:pPr>
@@ -3060,406 +3591,6 @@
         <w:ind w:left="-5" w:hanging="10"/>
         <w:jc w:val="both"/>
         <w:rPr>
-          <w:sz w:val="24"/>
-        </w:rPr>
-      </w:pPr>
-    </w:p>
-    <w:p>
-      <w:pPr>
-        <w:spacing w:line="276" w:lineRule="auto"/>
-        <w:ind w:left="-5" w:hanging="10"/>
-        <w:jc w:val="both"/>
-        <w:rPr>
-          <w:sz w:val="24"/>
-        </w:rPr>
-      </w:pPr>
-    </w:p>
-    <w:p>
-      <w:pPr>
-        <w:pStyle w:val="Ttulo1"/>
-        <w:rPr>
-          <w:color w:val="auto"/>
-        </w:rPr>
-      </w:pPr>
-      <w:bookmarkStart w:id="9" w:name="_Toc71092229"/>
-      <w:r>
-        <w:rPr>
-          <w:color w:val="auto"/>
-        </w:rPr>
-        <w:lastRenderedPageBreak/>
-        <w:t>Back-End</w:t>
-      </w:r>
-      <w:bookmarkEnd w:id="9"/>
-    </w:p>
-    <w:p>
-      <w:pPr>
-        <w:spacing w:line="276" w:lineRule="auto"/>
-        <w:ind w:left="-5" w:hanging="10"/>
-        <w:jc w:val="both"/>
-        <w:rPr>
-          <w:color w:val="auto"/>
-          <w:sz w:val="24"/>
-        </w:rPr>
-      </w:pPr>
-      <w:r>
-        <w:rPr>
-          <w:color w:val="auto"/>
-          <w:sz w:val="24"/>
-        </w:rPr>
-        <w:t>D</w:t>
-      </w:r>
-      <w:r>
-        <w:rPr>
-          <w:color w:val="auto"/>
-          <w:sz w:val="24"/>
-        </w:rPr>
-        <w:t>escrição sobre a arquitetura utilizada para a criação do back-end.</w:t>
-      </w:r>
-    </w:p>
-    <w:p>
-      <w:pPr>
-        <w:spacing w:line="276" w:lineRule="auto"/>
-        <w:ind w:left="-5" w:hanging="10"/>
-        <w:jc w:val="both"/>
-        <w:rPr>
-          <w:color w:val="auto"/>
-          <w:sz w:val="24"/>
-        </w:rPr>
-      </w:pPr>
-      <w:r>
-        <w:rPr>
-          <w:color w:val="auto"/>
-          <w:sz w:val="24"/>
-        </w:rPr>
-        <w:tab/>
-      </w:r>
-      <w:r>
-        <w:rPr>
-          <w:color w:val="auto"/>
-          <w:sz w:val="24"/>
-        </w:rPr>
-        <w:tab/>
-      </w:r>
-      <w:r>
-        <w:rPr>
-          <w:color w:val="auto"/>
-          <w:sz w:val="24"/>
-        </w:rPr>
-        <w:tab/>
-      </w:r>
-      <w:r>
-        <w:rPr>
-          <w:color w:val="auto"/>
-          <w:sz w:val="24"/>
-        </w:rPr>
-        <w:t>A API (</w:t>
-      </w:r>
-      <w:proofErr w:type="spellStart"/>
-      <w:r>
-        <w:rPr>
-          <w:color w:val="auto"/>
-          <w:sz w:val="24"/>
-          <w:szCs w:val="24"/>
-          <w:shd w:val="clear" w:color="auto" w:fill="FFFFFF"/>
-        </w:rPr>
-        <w:t>Application</w:t>
-      </w:r>
-      <w:proofErr w:type="spellEnd"/>
-      <w:r>
-        <w:rPr>
-          <w:color w:val="auto"/>
-          <w:sz w:val="24"/>
-          <w:szCs w:val="24"/>
-          <w:shd w:val="clear" w:color="auto" w:fill="FFFFFF"/>
-        </w:rPr>
-        <w:t xml:space="preserve"> </w:t>
-      </w:r>
-      <w:proofErr w:type="spellStart"/>
-      <w:r>
-        <w:rPr>
-          <w:color w:val="auto"/>
-          <w:sz w:val="24"/>
-          <w:szCs w:val="24"/>
-          <w:shd w:val="clear" w:color="auto" w:fill="FFFFFF"/>
-        </w:rPr>
-        <w:t>Programming</w:t>
-      </w:r>
-      <w:proofErr w:type="spellEnd"/>
-      <w:r>
-        <w:rPr>
-          <w:color w:val="auto"/>
-          <w:sz w:val="24"/>
-          <w:szCs w:val="24"/>
-          <w:shd w:val="clear" w:color="auto" w:fill="FFFFFF"/>
-        </w:rPr>
-        <w:t xml:space="preserve"> Interface</w:t>
-      </w:r>
-      <w:r>
-        <w:rPr>
-          <w:color w:val="auto"/>
-          <w:sz w:val="24"/>
-        </w:rPr>
-        <w:t>) foi desenvolvida através do Visual Studio 2019 Community, famosa IDE da Microsoft que possibilita o desenvolvimento web.</w:t>
-      </w:r>
-    </w:p>
-    <w:p>
-      <w:pPr>
-        <w:spacing w:line="276" w:lineRule="auto"/>
-        <w:ind w:left="-5" w:hanging="10"/>
-        <w:jc w:val="both"/>
-        <w:rPr>
-          <w:color w:val="auto"/>
-          <w:sz w:val="24"/>
-        </w:rPr>
-      </w:pPr>
-      <w:r>
-        <w:rPr>
-          <w:color w:val="auto"/>
-          <w:sz w:val="24"/>
-        </w:rPr>
-        <w:tab/>
-      </w:r>
-      <w:r>
-        <w:rPr>
-          <w:color w:val="auto"/>
-          <w:sz w:val="24"/>
-        </w:rPr>
-        <w:tab/>
-      </w:r>
-      <w:r>
-        <w:rPr>
-          <w:color w:val="auto"/>
-          <w:sz w:val="24"/>
-        </w:rPr>
-        <w:tab/>
-        <w:t xml:space="preserve">A linguagem utilizada para criação do projeto foi o C#, uma linguagem desenvolvida pela própria Microsoft como parte da plataforma .NET. Como já dito a arquitetura utilizada foi a API, sendo um modelo </w:t>
-      </w:r>
-      <w:r>
-        <w:rPr>
-          <w:color w:val="auto"/>
-          <w:sz w:val="24"/>
-        </w:rPr>
-        <w:t>prático e mais fácil de ser compreendido.</w:t>
-      </w:r>
-    </w:p>
-    <w:p>
-      <w:pPr>
-        <w:spacing w:line="276" w:lineRule="auto"/>
-        <w:ind w:left="-5" w:hanging="10"/>
-        <w:jc w:val="both"/>
-        <w:rPr>
-          <w:color w:val="auto"/>
-          <w:sz w:val="24"/>
-          <w:szCs w:val="24"/>
-        </w:rPr>
-      </w:pPr>
-      <w:r>
-        <w:rPr>
-          <w:color w:val="auto"/>
-          <w:sz w:val="24"/>
-        </w:rPr>
-        <w:tab/>
-      </w:r>
-      <w:r>
-        <w:rPr>
-          <w:color w:val="auto"/>
-          <w:sz w:val="24"/>
-        </w:rPr>
-        <w:tab/>
-      </w:r>
-      <w:r>
-        <w:rPr>
-          <w:color w:val="auto"/>
-          <w:sz w:val="24"/>
-        </w:rPr>
-        <w:tab/>
-      </w:r>
-      <w:r>
-        <w:rPr>
-          <w:color w:val="auto"/>
-          <w:sz w:val="24"/>
-          <w:szCs w:val="24"/>
-        </w:rPr>
-        <w:t xml:space="preserve">Para as requisições foi utilizado o protocolo HTTP (Hypertext </w:t>
-      </w:r>
-      <w:proofErr w:type="spellStart"/>
-      <w:r>
-        <w:rPr>
-          <w:color w:val="auto"/>
-          <w:sz w:val="24"/>
-          <w:szCs w:val="24"/>
-        </w:rPr>
-        <w:t>Transfer</w:t>
-      </w:r>
-      <w:proofErr w:type="spellEnd"/>
-      <w:r>
-        <w:rPr>
-          <w:color w:val="auto"/>
-          <w:sz w:val="24"/>
-          <w:szCs w:val="24"/>
-        </w:rPr>
-        <w:t xml:space="preserve"> </w:t>
-      </w:r>
-      <w:proofErr w:type="spellStart"/>
-      <w:r>
-        <w:rPr>
-          <w:color w:val="auto"/>
-          <w:sz w:val="24"/>
-          <w:szCs w:val="24"/>
-        </w:rPr>
-        <w:t>Protocol</w:t>
-      </w:r>
-      <w:proofErr w:type="spellEnd"/>
-      <w:r>
-        <w:rPr>
-          <w:color w:val="auto"/>
-          <w:sz w:val="24"/>
-          <w:szCs w:val="24"/>
-        </w:rPr>
-        <w:t>), em formato JSON (</w:t>
-      </w:r>
-      <w:proofErr w:type="spellStart"/>
-      <w:r>
-        <w:rPr>
-          <w:color w:val="auto"/>
-          <w:sz w:val="24"/>
-          <w:szCs w:val="24"/>
-        </w:rPr>
-        <w:t>JavaScript</w:t>
-      </w:r>
-      <w:proofErr w:type="spellEnd"/>
-      <w:r>
-        <w:rPr>
-          <w:color w:val="auto"/>
-          <w:sz w:val="24"/>
-          <w:szCs w:val="24"/>
-        </w:rPr>
-        <w:t xml:space="preserve"> </w:t>
-      </w:r>
-      <w:proofErr w:type="spellStart"/>
-      <w:r>
-        <w:rPr>
-          <w:color w:val="auto"/>
-          <w:sz w:val="24"/>
-          <w:szCs w:val="24"/>
-        </w:rPr>
-        <w:t>Object</w:t>
-      </w:r>
-      <w:proofErr w:type="spellEnd"/>
-      <w:r>
-        <w:rPr>
-          <w:color w:val="auto"/>
-          <w:sz w:val="24"/>
-          <w:szCs w:val="24"/>
-        </w:rPr>
-        <w:t xml:space="preserve"> </w:t>
-      </w:r>
-      <w:proofErr w:type="spellStart"/>
-      <w:r>
-        <w:rPr>
-          <w:color w:val="auto"/>
-          <w:sz w:val="24"/>
-          <w:szCs w:val="24"/>
-        </w:rPr>
-        <w:t>Notation</w:t>
-      </w:r>
-      <w:proofErr w:type="spellEnd"/>
-      <w:r>
-        <w:rPr>
-          <w:color w:val="auto"/>
-          <w:sz w:val="24"/>
-          <w:szCs w:val="24"/>
-        </w:rPr>
-        <w:t>), dessa forma é possível</w:t>
-      </w:r>
-      <w:r>
-        <w:rPr>
-          <w:color w:val="auto"/>
-          <w:sz w:val="24"/>
-          <w:szCs w:val="24"/>
-          <w:shd w:val="clear" w:color="auto" w:fill="FFFFFF"/>
-        </w:rPr>
-        <w:t xml:space="preserve"> transferir dados de forma leve e compacta, não sendo necessário pega</w:t>
-      </w:r>
-      <w:r>
-        <w:rPr>
-          <w:color w:val="auto"/>
-          <w:sz w:val="24"/>
-          <w:szCs w:val="24"/>
-          <w:shd w:val="clear" w:color="auto" w:fill="FFFFFF"/>
-        </w:rPr>
-        <w:t>r</w:t>
-      </w:r>
-      <w:r>
-        <w:rPr>
-          <w:color w:val="auto"/>
-          <w:sz w:val="24"/>
-          <w:szCs w:val="24"/>
-          <w:shd w:val="clear" w:color="auto" w:fill="FFFFFF"/>
-        </w:rPr>
-        <w:t xml:space="preserve"> todos os dados disponível para carregar páginas.</w:t>
-      </w:r>
-    </w:p>
-    <w:p>
-      <w:pPr>
-        <w:spacing w:line="276" w:lineRule="auto"/>
-        <w:ind w:left="-5" w:hanging="10"/>
-        <w:jc w:val="both"/>
-        <w:rPr>
-          <w:color w:val="auto"/>
-          <w:sz w:val="24"/>
-          <w:szCs w:val="24"/>
-          <w:u w:val="single"/>
-        </w:rPr>
-      </w:pPr>
-    </w:p>
-    <w:p>
-      <w:pPr>
-        <w:spacing w:line="276" w:lineRule="auto"/>
-        <w:ind w:left="-5" w:hanging="10"/>
-        <w:jc w:val="both"/>
-        <w:rPr>
-          <w:color w:val="auto"/>
-          <w:sz w:val="24"/>
-        </w:rPr>
-      </w:pPr>
-      <w:r>
-        <w:rPr>
-          <w:color w:val="auto"/>
-          <w:sz w:val="24"/>
-        </w:rPr>
-        <w:t>P</w:t>
-      </w:r>
-      <w:r>
-        <w:rPr>
-          <w:color w:val="auto"/>
-          <w:sz w:val="24"/>
-        </w:rPr>
-        <w:t xml:space="preserve">asso a passo de como executar a API criada e testar as requisições no </w:t>
-      </w:r>
-      <w:proofErr w:type="spellStart"/>
-      <w:r>
-        <w:rPr>
-          <w:color w:val="auto"/>
-          <w:sz w:val="24"/>
-        </w:rPr>
-        <w:t>Postman</w:t>
-      </w:r>
-      <w:proofErr w:type="spellEnd"/>
-      <w:r>
-        <w:rPr>
-          <w:color w:val="auto"/>
-          <w:sz w:val="24"/>
-        </w:rPr>
-        <w:t>:</w:t>
-      </w:r>
-    </w:p>
-    <w:p>
-      <w:pPr>
-        <w:spacing w:line="276" w:lineRule="auto"/>
-        <w:ind w:left="-5" w:hanging="10"/>
-        <w:jc w:val="both"/>
-        <w:rPr>
           <w:color w:val="auto"/>
           <w:sz w:val="24"/>
         </w:rPr>
@@ -3471,10 +3602,10 @@
           <w:sz w:val="24"/>
         </w:rPr>
         <w:drawing>
-          <wp:inline distT="0" distB="0" distL="0" distR="0" wp14:anchorId="622AC7B0" wp14:editId="0624F7E2">
+          <wp:inline distT="0" distB="0" distL="0" distR="0" wp14:anchorId="57D44ED4" wp14:editId="06E10FD5">
             <wp:extent cx="5400675" cy="2676525"/>
             <wp:effectExtent l="0" t="0" r="9525" b="9525"/>
-            <wp:docPr id="8" name="Imagem 8"/>
+            <wp:docPr id="8" name="Imagem 8" descr="Interface gráfica do usuário, Texto, Aplicativo, Email&#10;&#10;Descrição gerada automaticamente"/>
             <wp:cNvGraphicFramePr>
               <a:graphicFrameLocks xmlns:a="http://schemas.openxmlformats.org/drawingml/2006/main" noChangeAspect="1"/>
             </wp:cNvGraphicFramePr>
@@ -3482,7 +3613,7 @@
               <a:graphicData uri="http://schemas.openxmlformats.org/drawingml/2006/picture">
                 <pic:pic xmlns:pic="http://schemas.openxmlformats.org/drawingml/2006/picture">
                   <pic:nvPicPr>
-                    <pic:cNvPr id="0" name="Picture 2"/>
+                    <pic:cNvPr id="8" name="Imagem 8" descr="Interface gráfica do usuário, Texto, Aplicativo, Email&#10;&#10;Descrição gerada automaticamente"/>
                     <pic:cNvPicPr>
                       <a:picLocks noChangeAspect="1" noChangeArrowheads="1"/>
                     </pic:cNvPicPr>
@@ -3571,7 +3702,7 @@
         </w:rPr>
         <w:lastRenderedPageBreak/>
         <w:drawing>
-          <wp:inline distT="0" distB="0" distL="0" distR="0" wp14:anchorId="391B17EA" wp14:editId="5F7142D9">
+          <wp:inline distT="0" distB="0" distL="0" distR="0" wp14:anchorId="032918AD" wp14:editId="5AA46476">
             <wp:extent cx="5400675" cy="2600325"/>
             <wp:effectExtent l="0" t="0" r="9525" b="9525"/>
             <wp:docPr id="9" name="Imagem 9" descr="Tela de computador com texto preto sobre fundo branco&#10;&#10;Descrição gerada automaticamente"/>
@@ -3651,21 +3782,7 @@
           <w:color w:val="auto"/>
           <w:sz w:val="24"/>
         </w:rPr>
-        <w:t xml:space="preserve"> clone para clonar o repositório, </w:t>
-      </w:r>
-      <w:r>
-        <w:rPr>
-          <w:color w:val="auto"/>
-          <w:sz w:val="24"/>
-        </w:rPr>
-        <w:t xml:space="preserve">conseguindo assim </w:t>
-      </w:r>
-      <w:r>
-        <w:rPr>
-          <w:color w:val="auto"/>
-          <w:sz w:val="24"/>
-        </w:rPr>
-        <w:t xml:space="preserve">usar a coleção do </w:t>
+        <w:t xml:space="preserve"> clone para clonar o repositório, conseguindo assim usar a coleção do </w:t>
       </w:r>
       <w:proofErr w:type="spellStart"/>
       <w:r>
@@ -3712,10 +3829,10 @@
           <w:sz w:val="24"/>
         </w:rPr>
         <w:drawing>
-          <wp:inline distT="0" distB="0" distL="0" distR="0" wp14:anchorId="725DAF4B" wp14:editId="1B3E78D6">
+          <wp:inline distT="0" distB="0" distL="0" distR="0" wp14:anchorId="6FAEE4E0" wp14:editId="238F4656">
             <wp:extent cx="3590925" cy="1038225"/>
             <wp:effectExtent l="0" t="0" r="9525" b="9525"/>
-            <wp:docPr id="11" name="Imagem 11"/>
+            <wp:docPr id="11" name="Imagem 11" descr="Interface gráfica do usuário, Aplicativo&#10;&#10;Descrição gerada automaticamente"/>
             <wp:cNvGraphicFramePr>
               <a:graphicFrameLocks xmlns:a="http://schemas.openxmlformats.org/drawingml/2006/main" noChangeAspect="1"/>
             </wp:cNvGraphicFramePr>
@@ -3723,7 +3840,7 @@
               <a:graphicData uri="http://schemas.openxmlformats.org/drawingml/2006/picture">
                 <pic:pic xmlns:pic="http://schemas.openxmlformats.org/drawingml/2006/picture">
                   <pic:nvPicPr>
-                    <pic:cNvPr id="0" name="Picture 3"/>
+                    <pic:cNvPr id="11" name="Imagem 11" descr="Interface gráfica do usuário, Aplicativo&#10;&#10;Descrição gerada automaticamente"/>
                     <pic:cNvPicPr>
                       <a:picLocks noChangeAspect="1" noChangeArrowheads="1"/>
                     </pic:cNvPicPr>
@@ -3776,14 +3893,7 @@
           <w:color w:val="auto"/>
           <w:sz w:val="24"/>
         </w:rPr>
-        <w:t xml:space="preserve">Terceiro passo: </w:t>
-      </w:r>
-      <w:r>
-        <w:rPr>
-          <w:color w:val="auto"/>
-          <w:sz w:val="24"/>
-        </w:rPr>
-        <w:t xml:space="preserve">Depois disso clique no botão </w:t>
+        <w:t xml:space="preserve">Terceiro passo: Depois disso clique no botão </w:t>
       </w:r>
       <w:proofErr w:type="spellStart"/>
       <w:r>
@@ -3819,7 +3929,7 @@
           <w:sz w:val="24"/>
         </w:rPr>
         <w:drawing>
-          <wp:inline distT="0" distB="0" distL="0" distR="0" wp14:anchorId="1530141C" wp14:editId="635DE75D">
+          <wp:inline distT="0" distB="0" distL="0" distR="0" wp14:anchorId="4A8A0684" wp14:editId="2C28D56A">
             <wp:extent cx="5400675" cy="514350"/>
             <wp:effectExtent l="0" t="0" r="9525" b="0"/>
             <wp:docPr id="12" name="Imagem 12"/>
@@ -3913,25 +4023,25 @@
     <w:tbl>
       <w:tblPr>
         <w:tblStyle w:val="Tabelacomgrade"/>
-        <w:tblW w:w="8757" w:type="dxa"/>
+        <w:tblW w:w="8607" w:type="dxa"/>
         <w:tblInd w:w="-5" w:type="dxa"/>
         <w:tblLook w:val="04A0" w:firstRow="1" w:lastRow="0" w:firstColumn="1" w:lastColumn="0" w:noHBand="0" w:noVBand="1"/>
       </w:tblPr>
       <w:tblGrid>
-        <w:gridCol w:w="1744"/>
-        <w:gridCol w:w="1402"/>
-        <w:gridCol w:w="1402"/>
-        <w:gridCol w:w="1403"/>
-        <w:gridCol w:w="1403"/>
-        <w:gridCol w:w="1403"/>
+        <w:gridCol w:w="1714"/>
+        <w:gridCol w:w="1378"/>
+        <w:gridCol w:w="1378"/>
+        <w:gridCol w:w="1379"/>
+        <w:gridCol w:w="1379"/>
+        <w:gridCol w:w="1379"/>
       </w:tblGrid>
       <w:tr>
         <w:trPr>
-          <w:trHeight w:val="54"/>
+          <w:trHeight w:val="47"/>
         </w:trPr>
         <w:tc>
           <w:tcPr>
-            <w:tcW w:w="1744" w:type="dxa"/>
+            <w:tcW w:w="1714" w:type="dxa"/>
             <w:vAlign w:val="center"/>
           </w:tcPr>
           <w:p>
@@ -3946,7 +4056,7 @@
         </w:tc>
         <w:tc>
           <w:tcPr>
-            <w:tcW w:w="1402" w:type="dxa"/>
+            <w:tcW w:w="1378" w:type="dxa"/>
             <w:vAlign w:val="center"/>
           </w:tcPr>
           <w:p>
@@ -3967,7 +4077,7 @@
         </w:tc>
         <w:tc>
           <w:tcPr>
-            <w:tcW w:w="1402" w:type="dxa"/>
+            <w:tcW w:w="1378" w:type="dxa"/>
             <w:vAlign w:val="center"/>
           </w:tcPr>
           <w:p>
@@ -3988,7 +4098,7 @@
         </w:tc>
         <w:tc>
           <w:tcPr>
-            <w:tcW w:w="1403" w:type="dxa"/>
+            <w:tcW w:w="1379" w:type="dxa"/>
             <w:vAlign w:val="center"/>
           </w:tcPr>
           <w:p>
@@ -4009,7 +4119,7 @@
         </w:tc>
         <w:tc>
           <w:tcPr>
-            <w:tcW w:w="1403" w:type="dxa"/>
+            <w:tcW w:w="1379" w:type="dxa"/>
             <w:vAlign w:val="center"/>
           </w:tcPr>
           <w:p>
@@ -4030,7 +4140,7 @@
         </w:tc>
         <w:tc>
           <w:tcPr>
-            <w:tcW w:w="1403" w:type="dxa"/>
+            <w:tcW w:w="1379" w:type="dxa"/>
             <w:vAlign w:val="center"/>
           </w:tcPr>
           <w:p>
@@ -4047,222 +4157,6 @@
               </w:rPr>
               <w:t>Dia 5</w:t>
             </w:r>
-          </w:p>
-        </w:tc>
-      </w:tr>
-      <w:tr>
-        <w:trPr>
-          <w:trHeight w:val="126"/>
-        </w:trPr>
-        <w:tc>
-          <w:tcPr>
-            <w:tcW w:w="1744" w:type="dxa"/>
-            <w:vAlign w:val="center"/>
-          </w:tcPr>
-          <w:p>
-            <w:pPr>
-              <w:spacing w:line="276" w:lineRule="auto"/>
-              <w:jc w:val="center"/>
-              <w:rPr>
-                <w:sz w:val="24"/>
-              </w:rPr>
-            </w:pPr>
-            <w:proofErr w:type="spellStart"/>
-            <w:r>
-              <w:rPr>
-                <w:sz w:val="24"/>
-              </w:rPr>
-              <w:t>Domains</w:t>
-            </w:r>
-            <w:proofErr w:type="spellEnd"/>
-          </w:p>
-        </w:tc>
-        <w:tc>
-          <w:tcPr>
-            <w:tcW w:w="1402" w:type="dxa"/>
-            <w:vAlign w:val="center"/>
-          </w:tcPr>
-          <w:p>
-            <w:pPr>
-              <w:spacing w:line="276" w:lineRule="auto"/>
-              <w:jc w:val="center"/>
-              <w:rPr>
-                <w:sz w:val="24"/>
-              </w:rPr>
-            </w:pPr>
-            <w:r>
-              <w:rPr>
-                <w:sz w:val="24"/>
-              </w:rPr>
-              <w:t>X</w:t>
-            </w:r>
-          </w:p>
-        </w:tc>
-        <w:tc>
-          <w:tcPr>
-            <w:tcW w:w="1402" w:type="dxa"/>
-            <w:vAlign w:val="center"/>
-          </w:tcPr>
-          <w:p>
-            <w:pPr>
-              <w:spacing w:line="276" w:lineRule="auto"/>
-              <w:jc w:val="center"/>
-              <w:rPr>
-                <w:sz w:val="24"/>
-              </w:rPr>
-            </w:pPr>
-          </w:p>
-        </w:tc>
-        <w:tc>
-          <w:tcPr>
-            <w:tcW w:w="1403" w:type="dxa"/>
-            <w:vAlign w:val="center"/>
-          </w:tcPr>
-          <w:p>
-            <w:pPr>
-              <w:spacing w:line="276" w:lineRule="auto"/>
-              <w:jc w:val="center"/>
-              <w:rPr>
-                <w:sz w:val="24"/>
-              </w:rPr>
-            </w:pPr>
-          </w:p>
-        </w:tc>
-        <w:tc>
-          <w:tcPr>
-            <w:tcW w:w="1403" w:type="dxa"/>
-            <w:vAlign w:val="center"/>
-          </w:tcPr>
-          <w:p>
-            <w:pPr>
-              <w:spacing w:line="276" w:lineRule="auto"/>
-              <w:jc w:val="center"/>
-              <w:rPr>
-                <w:sz w:val="24"/>
-              </w:rPr>
-            </w:pPr>
-          </w:p>
-        </w:tc>
-        <w:tc>
-          <w:tcPr>
-            <w:tcW w:w="1403" w:type="dxa"/>
-            <w:vAlign w:val="center"/>
-          </w:tcPr>
-          <w:p>
-            <w:pPr>
-              <w:spacing w:line="276" w:lineRule="auto"/>
-              <w:jc w:val="center"/>
-              <w:rPr>
-                <w:sz w:val="24"/>
-              </w:rPr>
-            </w:pPr>
-          </w:p>
-        </w:tc>
-      </w:tr>
-      <w:tr>
-        <w:trPr>
-          <w:trHeight w:val="116"/>
-        </w:trPr>
-        <w:tc>
-          <w:tcPr>
-            <w:tcW w:w="1744" w:type="dxa"/>
-            <w:vAlign w:val="center"/>
-          </w:tcPr>
-          <w:p>
-            <w:pPr>
-              <w:spacing w:line="276" w:lineRule="auto"/>
-              <w:jc w:val="center"/>
-              <w:rPr>
-                <w:sz w:val="24"/>
-              </w:rPr>
-            </w:pPr>
-            <w:r>
-              <w:rPr>
-                <w:sz w:val="24"/>
-              </w:rPr>
-              <w:t>Interfaces</w:t>
-            </w:r>
-          </w:p>
-        </w:tc>
-        <w:tc>
-          <w:tcPr>
-            <w:tcW w:w="1402" w:type="dxa"/>
-            <w:vAlign w:val="center"/>
-          </w:tcPr>
-          <w:p>
-            <w:pPr>
-              <w:spacing w:line="276" w:lineRule="auto"/>
-              <w:jc w:val="center"/>
-              <w:rPr>
-                <w:sz w:val="24"/>
-              </w:rPr>
-            </w:pPr>
-            <w:r>
-              <w:rPr>
-                <w:sz w:val="24"/>
-              </w:rPr>
-              <w:t>X</w:t>
-            </w:r>
-          </w:p>
-        </w:tc>
-        <w:tc>
-          <w:tcPr>
-            <w:tcW w:w="1402" w:type="dxa"/>
-            <w:vAlign w:val="center"/>
-          </w:tcPr>
-          <w:p>
-            <w:pPr>
-              <w:spacing w:line="276" w:lineRule="auto"/>
-              <w:jc w:val="center"/>
-              <w:rPr>
-                <w:sz w:val="24"/>
-              </w:rPr>
-            </w:pPr>
-          </w:p>
-        </w:tc>
-        <w:tc>
-          <w:tcPr>
-            <w:tcW w:w="1403" w:type="dxa"/>
-            <w:vAlign w:val="center"/>
-          </w:tcPr>
-          <w:p>
-            <w:pPr>
-              <w:spacing w:line="276" w:lineRule="auto"/>
-              <w:jc w:val="center"/>
-              <w:rPr>
-                <w:sz w:val="24"/>
-              </w:rPr>
-            </w:pPr>
-          </w:p>
-        </w:tc>
-        <w:tc>
-          <w:tcPr>
-            <w:tcW w:w="1403" w:type="dxa"/>
-            <w:vAlign w:val="center"/>
-          </w:tcPr>
-          <w:p>
-            <w:pPr>
-              <w:spacing w:line="276" w:lineRule="auto"/>
-              <w:jc w:val="center"/>
-              <w:rPr>
-                <w:sz w:val="24"/>
-              </w:rPr>
-            </w:pPr>
-          </w:p>
-        </w:tc>
-        <w:tc>
-          <w:tcPr>
-            <w:tcW w:w="1403" w:type="dxa"/>
-            <w:vAlign w:val="center"/>
-          </w:tcPr>
-          <w:p>
-            <w:pPr>
-              <w:spacing w:line="276" w:lineRule="auto"/>
-              <w:jc w:val="center"/>
-              <w:rPr>
-                <w:sz w:val="24"/>
-              </w:rPr>
-            </w:pPr>
           </w:p>
         </w:tc>
       </w:tr>
@@ -4272,7 +4166,7 @@
         </w:trPr>
         <w:tc>
           <w:tcPr>
-            <w:tcW w:w="1744" w:type="dxa"/>
+            <w:tcW w:w="1714" w:type="dxa"/>
             <w:vAlign w:val="center"/>
           </w:tcPr>
           <w:p>
@@ -4288,14 +4182,14 @@
               <w:rPr>
                 <w:sz w:val="24"/>
               </w:rPr>
-              <w:t>Repositories</w:t>
+              <w:t>Domains</w:t>
             </w:r>
             <w:proofErr w:type="spellEnd"/>
           </w:p>
         </w:tc>
         <w:tc>
           <w:tcPr>
-            <w:tcW w:w="1402" w:type="dxa"/>
+            <w:tcW w:w="1378" w:type="dxa"/>
             <w:vAlign w:val="center"/>
           </w:tcPr>
           <w:p>
@@ -4306,11 +4200,17 @@
                 <w:sz w:val="24"/>
               </w:rPr>
             </w:pPr>
+            <w:r>
+              <w:rPr>
+                <w:sz w:val="24"/>
+              </w:rPr>
+              <w:t>X</w:t>
+            </w:r>
           </w:p>
         </w:tc>
         <w:tc>
           <w:tcPr>
-            <w:tcW w:w="1402" w:type="dxa"/>
+            <w:tcW w:w="1378" w:type="dxa"/>
             <w:vAlign w:val="center"/>
           </w:tcPr>
           <w:p>
@@ -4319,20 +4219,13 @@
               <w:jc w:val="center"/>
               <w:rPr>
                 <w:sz w:val="24"/>
-                <w:u w:val="single"/>
               </w:rPr>
             </w:pPr>
-            <w:r>
-              <w:rPr>
-                <w:sz w:val="24"/>
-              </w:rPr>
-              <w:t>X</w:t>
-            </w:r>
           </w:p>
         </w:tc>
         <w:tc>
           <w:tcPr>
-            <w:tcW w:w="1403" w:type="dxa"/>
+            <w:tcW w:w="1379" w:type="dxa"/>
             <w:vAlign w:val="center"/>
           </w:tcPr>
           <w:p>
@@ -4347,7 +4240,7 @@
         </w:tc>
         <w:tc>
           <w:tcPr>
-            <w:tcW w:w="1403" w:type="dxa"/>
+            <w:tcW w:w="1379" w:type="dxa"/>
             <w:vAlign w:val="center"/>
           </w:tcPr>
           <w:p>
@@ -4362,7 +4255,7 @@
         </w:tc>
         <w:tc>
           <w:tcPr>
-            <w:tcW w:w="1403" w:type="dxa"/>
+            <w:tcW w:w="1379" w:type="dxa"/>
             <w:vAlign w:val="center"/>
           </w:tcPr>
           <w:p>
@@ -4378,11 +4271,11 @@
       </w:tr>
       <w:tr>
         <w:trPr>
-          <w:trHeight w:val="109"/>
+          <w:trHeight w:val="102"/>
         </w:trPr>
         <w:tc>
           <w:tcPr>
-            <w:tcW w:w="1744" w:type="dxa"/>
+            <w:tcW w:w="1714" w:type="dxa"/>
             <w:vAlign w:val="center"/>
           </w:tcPr>
           <w:p>
@@ -4393,19 +4286,17 @@
                 <w:sz w:val="24"/>
               </w:rPr>
             </w:pPr>
-            <w:proofErr w:type="spellStart"/>
-            <w:r>
-              <w:rPr>
-                <w:sz w:val="24"/>
-              </w:rPr>
-              <w:t>Controllers</w:t>
-            </w:r>
-            <w:proofErr w:type="spellEnd"/>
+            <w:r>
+              <w:rPr>
+                <w:sz w:val="24"/>
+              </w:rPr>
+              <w:t>Interfaces</w:t>
+            </w:r>
           </w:p>
         </w:tc>
         <w:tc>
           <w:tcPr>
-            <w:tcW w:w="1402" w:type="dxa"/>
+            <w:tcW w:w="1378" w:type="dxa"/>
             <w:vAlign w:val="center"/>
           </w:tcPr>
           <w:p>
@@ -4416,11 +4307,17 @@
                 <w:sz w:val="24"/>
               </w:rPr>
             </w:pPr>
+            <w:r>
+              <w:rPr>
+                <w:sz w:val="24"/>
+              </w:rPr>
+              <w:t>X</w:t>
+            </w:r>
           </w:p>
         </w:tc>
         <w:tc>
           <w:tcPr>
-            <w:tcW w:w="1402" w:type="dxa"/>
+            <w:tcW w:w="1378" w:type="dxa"/>
             <w:vAlign w:val="center"/>
           </w:tcPr>
           <w:p>
@@ -4435,7 +4332,7 @@
         </w:tc>
         <w:tc>
           <w:tcPr>
-            <w:tcW w:w="1403" w:type="dxa"/>
+            <w:tcW w:w="1379" w:type="dxa"/>
             <w:vAlign w:val="center"/>
           </w:tcPr>
           <w:p>
@@ -4450,7 +4347,7 @@
         </w:tc>
         <w:tc>
           <w:tcPr>
-            <w:tcW w:w="1403" w:type="dxa"/>
+            <w:tcW w:w="1379" w:type="dxa"/>
             <w:vAlign w:val="center"/>
           </w:tcPr>
           <w:p>
@@ -4461,17 +4358,11 @@
                 <w:sz w:val="24"/>
               </w:rPr>
             </w:pPr>
-            <w:r>
-              <w:rPr>
-                <w:sz w:val="24"/>
-              </w:rPr>
-              <w:t>X</w:t>
-            </w:r>
           </w:p>
         </w:tc>
         <w:tc>
           <w:tcPr>
-            <w:tcW w:w="1403" w:type="dxa"/>
+            <w:tcW w:w="1379" w:type="dxa"/>
             <w:vAlign w:val="center"/>
           </w:tcPr>
           <w:p>
@@ -4487,11 +4378,11 @@
       </w:tr>
       <w:tr>
         <w:trPr>
-          <w:trHeight w:val="109"/>
+          <w:trHeight w:val="97"/>
         </w:trPr>
         <w:tc>
           <w:tcPr>
-            <w:tcW w:w="1744" w:type="dxa"/>
+            <w:tcW w:w="1714" w:type="dxa"/>
             <w:vAlign w:val="center"/>
           </w:tcPr>
           <w:p>
@@ -4507,14 +4398,14 @@
               <w:rPr>
                 <w:sz w:val="24"/>
               </w:rPr>
-              <w:t>ViewModel</w:t>
+              <w:t>Repositories</w:t>
             </w:r>
             <w:proofErr w:type="spellEnd"/>
           </w:p>
         </w:tc>
         <w:tc>
           <w:tcPr>
-            <w:tcW w:w="1402" w:type="dxa"/>
+            <w:tcW w:w="1378" w:type="dxa"/>
             <w:vAlign w:val="center"/>
           </w:tcPr>
           <w:p>
@@ -4529,7 +4420,7 @@
         </w:tc>
         <w:tc>
           <w:tcPr>
-            <w:tcW w:w="1402" w:type="dxa"/>
+            <w:tcW w:w="1378" w:type="dxa"/>
             <w:vAlign w:val="center"/>
           </w:tcPr>
           <w:p>
@@ -4538,13 +4429,20 @@
               <w:jc w:val="center"/>
               <w:rPr>
                 <w:sz w:val="24"/>
+                <w:u w:val="single"/>
               </w:rPr>
             </w:pPr>
+            <w:r>
+              <w:rPr>
+                <w:sz w:val="24"/>
+              </w:rPr>
+              <w:t>X</w:t>
+            </w:r>
           </w:p>
         </w:tc>
         <w:tc>
           <w:tcPr>
-            <w:tcW w:w="1403" w:type="dxa"/>
+            <w:tcW w:w="1379" w:type="dxa"/>
             <w:vAlign w:val="center"/>
           </w:tcPr>
           <w:p>
@@ -4555,17 +4453,11 @@
                 <w:sz w:val="24"/>
               </w:rPr>
             </w:pPr>
-            <w:r>
-              <w:rPr>
-                <w:sz w:val="24"/>
-              </w:rPr>
-              <w:t>X</w:t>
-            </w:r>
           </w:p>
         </w:tc>
         <w:tc>
           <w:tcPr>
-            <w:tcW w:w="1403" w:type="dxa"/>
+            <w:tcW w:w="1379" w:type="dxa"/>
             <w:vAlign w:val="center"/>
           </w:tcPr>
           <w:p>
@@ -4580,7 +4472,7 @@
         </w:tc>
         <w:tc>
           <w:tcPr>
-            <w:tcW w:w="1403" w:type="dxa"/>
+            <w:tcW w:w="1379" w:type="dxa"/>
             <w:vAlign w:val="center"/>
           </w:tcPr>
           <w:p>
@@ -4596,11 +4488,11 @@
       </w:tr>
       <w:tr>
         <w:trPr>
-          <w:trHeight w:val="109"/>
+          <w:trHeight w:val="96"/>
         </w:trPr>
         <w:tc>
           <w:tcPr>
-            <w:tcW w:w="1744" w:type="dxa"/>
+            <w:tcW w:w="1714" w:type="dxa"/>
             <w:vAlign w:val="center"/>
           </w:tcPr>
           <w:p>
@@ -4611,17 +4503,19 @@
                 <w:sz w:val="24"/>
               </w:rPr>
             </w:pPr>
-            <w:r>
-              <w:rPr>
-                <w:sz w:val="24"/>
-              </w:rPr>
-              <w:t>Swagger e Startup</w:t>
-            </w:r>
+            <w:proofErr w:type="spellStart"/>
+            <w:r>
+              <w:rPr>
+                <w:sz w:val="24"/>
+              </w:rPr>
+              <w:t>Controllers</w:t>
+            </w:r>
+            <w:proofErr w:type="spellEnd"/>
           </w:p>
         </w:tc>
         <w:tc>
           <w:tcPr>
-            <w:tcW w:w="1402" w:type="dxa"/>
+            <w:tcW w:w="1378" w:type="dxa"/>
             <w:vAlign w:val="center"/>
           </w:tcPr>
           <w:p>
@@ -4632,17 +4526,11 @@
                 <w:sz w:val="24"/>
               </w:rPr>
             </w:pPr>
-            <w:r>
-              <w:rPr>
-                <w:sz w:val="24"/>
-              </w:rPr>
-              <w:t>X</w:t>
-            </w:r>
           </w:p>
         </w:tc>
         <w:tc>
           <w:tcPr>
-            <w:tcW w:w="1402" w:type="dxa"/>
+            <w:tcW w:w="1378" w:type="dxa"/>
             <w:vAlign w:val="center"/>
           </w:tcPr>
           <w:p>
@@ -4657,7 +4545,7 @@
         </w:tc>
         <w:tc>
           <w:tcPr>
-            <w:tcW w:w="1403" w:type="dxa"/>
+            <w:tcW w:w="1379" w:type="dxa"/>
             <w:vAlign w:val="center"/>
           </w:tcPr>
           <w:p>
@@ -4672,7 +4560,7 @@
         </w:tc>
         <w:tc>
           <w:tcPr>
-            <w:tcW w:w="1403" w:type="dxa"/>
+            <w:tcW w:w="1379" w:type="dxa"/>
             <w:vAlign w:val="center"/>
           </w:tcPr>
           <w:p>
@@ -4683,11 +4571,17 @@
                 <w:sz w:val="24"/>
               </w:rPr>
             </w:pPr>
+            <w:r>
+              <w:rPr>
+                <w:sz w:val="24"/>
+              </w:rPr>
+              <w:t>X</w:t>
+            </w:r>
           </w:p>
         </w:tc>
         <w:tc>
           <w:tcPr>
-            <w:tcW w:w="1403" w:type="dxa"/>
+            <w:tcW w:w="1379" w:type="dxa"/>
             <w:vAlign w:val="center"/>
           </w:tcPr>
           <w:p>
@@ -4703,11 +4597,11 @@
       </w:tr>
       <w:tr>
         <w:trPr>
-          <w:trHeight w:val="536"/>
+          <w:trHeight w:val="96"/>
         </w:trPr>
         <w:tc>
           <w:tcPr>
-            <w:tcW w:w="1744" w:type="dxa"/>
+            <w:tcW w:w="1714" w:type="dxa"/>
             <w:vAlign w:val="center"/>
           </w:tcPr>
           <w:p>
@@ -4723,14 +4617,14 @@
               <w:rPr>
                 <w:sz w:val="24"/>
               </w:rPr>
-              <w:t>Postman</w:t>
+              <w:t>ViewModel</w:t>
             </w:r>
             <w:proofErr w:type="spellEnd"/>
           </w:p>
         </w:tc>
         <w:tc>
           <w:tcPr>
-            <w:tcW w:w="1402" w:type="dxa"/>
+            <w:tcW w:w="1378" w:type="dxa"/>
             <w:vAlign w:val="center"/>
           </w:tcPr>
           <w:p>
@@ -4745,7 +4639,7 @@
         </w:tc>
         <w:tc>
           <w:tcPr>
-            <w:tcW w:w="1402" w:type="dxa"/>
+            <w:tcW w:w="1378" w:type="dxa"/>
             <w:vAlign w:val="center"/>
           </w:tcPr>
           <w:p>
@@ -4760,7 +4654,7 @@
         </w:tc>
         <w:tc>
           <w:tcPr>
-            <w:tcW w:w="1403" w:type="dxa"/>
+            <w:tcW w:w="1379" w:type="dxa"/>
             <w:vAlign w:val="center"/>
           </w:tcPr>
           <w:p>
@@ -4771,11 +4665,17 @@
                 <w:sz w:val="24"/>
               </w:rPr>
             </w:pPr>
+            <w:r>
+              <w:rPr>
+                <w:sz w:val="24"/>
+              </w:rPr>
+              <w:t>X</w:t>
+            </w:r>
           </w:p>
         </w:tc>
         <w:tc>
           <w:tcPr>
-            <w:tcW w:w="1403" w:type="dxa"/>
+            <w:tcW w:w="1379" w:type="dxa"/>
             <w:vAlign w:val="center"/>
           </w:tcPr>
           <w:p>
@@ -4790,7 +4690,7 @@
         </w:tc>
         <w:tc>
           <w:tcPr>
-            <w:tcW w:w="1403" w:type="dxa"/>
+            <w:tcW w:w="1379" w:type="dxa"/>
             <w:vAlign w:val="center"/>
           </w:tcPr>
           <w:p>
@@ -4801,6 +4701,216 @@
                 <w:sz w:val="24"/>
               </w:rPr>
             </w:pPr>
+          </w:p>
+        </w:tc>
+      </w:tr>
+      <w:tr>
+        <w:trPr>
+          <w:trHeight w:val="96"/>
+        </w:trPr>
+        <w:tc>
+          <w:tcPr>
+            <w:tcW w:w="1714" w:type="dxa"/>
+            <w:vAlign w:val="center"/>
+          </w:tcPr>
+          <w:p>
+            <w:pPr>
+              <w:spacing w:line="276" w:lineRule="auto"/>
+              <w:jc w:val="center"/>
+              <w:rPr>
+                <w:sz w:val="24"/>
+              </w:rPr>
+            </w:pPr>
+            <w:r>
+              <w:rPr>
+                <w:sz w:val="24"/>
+              </w:rPr>
+              <w:t>Swagger e Startup</w:t>
+            </w:r>
+          </w:p>
+        </w:tc>
+        <w:tc>
+          <w:tcPr>
+            <w:tcW w:w="1378" w:type="dxa"/>
+            <w:vAlign w:val="center"/>
+          </w:tcPr>
+          <w:p>
+            <w:pPr>
+              <w:spacing w:line="276" w:lineRule="auto"/>
+              <w:jc w:val="center"/>
+              <w:rPr>
+                <w:sz w:val="24"/>
+              </w:rPr>
+            </w:pPr>
+            <w:r>
+              <w:rPr>
+                <w:sz w:val="24"/>
+              </w:rPr>
+              <w:t>X</w:t>
+            </w:r>
+          </w:p>
+        </w:tc>
+        <w:tc>
+          <w:tcPr>
+            <w:tcW w:w="1378" w:type="dxa"/>
+            <w:vAlign w:val="center"/>
+          </w:tcPr>
+          <w:p>
+            <w:pPr>
+              <w:spacing w:line="276" w:lineRule="auto"/>
+              <w:jc w:val="center"/>
+              <w:rPr>
+                <w:sz w:val="24"/>
+              </w:rPr>
+            </w:pPr>
+          </w:p>
+        </w:tc>
+        <w:tc>
+          <w:tcPr>
+            <w:tcW w:w="1379" w:type="dxa"/>
+            <w:vAlign w:val="center"/>
+          </w:tcPr>
+          <w:p>
+            <w:pPr>
+              <w:spacing w:line="276" w:lineRule="auto"/>
+              <w:jc w:val="center"/>
+              <w:rPr>
+                <w:sz w:val="24"/>
+              </w:rPr>
+            </w:pPr>
+          </w:p>
+        </w:tc>
+        <w:tc>
+          <w:tcPr>
+            <w:tcW w:w="1379" w:type="dxa"/>
+            <w:vAlign w:val="center"/>
+          </w:tcPr>
+          <w:p>
+            <w:pPr>
+              <w:spacing w:line="276" w:lineRule="auto"/>
+              <w:jc w:val="center"/>
+              <w:rPr>
+                <w:sz w:val="24"/>
+              </w:rPr>
+            </w:pPr>
+          </w:p>
+        </w:tc>
+        <w:tc>
+          <w:tcPr>
+            <w:tcW w:w="1379" w:type="dxa"/>
+            <w:vAlign w:val="center"/>
+          </w:tcPr>
+          <w:p>
+            <w:pPr>
+              <w:spacing w:line="276" w:lineRule="auto"/>
+              <w:jc w:val="center"/>
+              <w:rPr>
+                <w:sz w:val="24"/>
+              </w:rPr>
+            </w:pPr>
+          </w:p>
+        </w:tc>
+      </w:tr>
+      <w:tr>
+        <w:trPr>
+          <w:trHeight w:val="472"/>
+        </w:trPr>
+        <w:tc>
+          <w:tcPr>
+            <w:tcW w:w="1714" w:type="dxa"/>
+            <w:vAlign w:val="center"/>
+          </w:tcPr>
+          <w:p>
+            <w:pPr>
+              <w:spacing w:line="276" w:lineRule="auto"/>
+              <w:jc w:val="center"/>
+              <w:rPr>
+                <w:sz w:val="24"/>
+              </w:rPr>
+            </w:pPr>
+            <w:proofErr w:type="spellStart"/>
+            <w:r>
+              <w:rPr>
+                <w:sz w:val="24"/>
+              </w:rPr>
+              <w:t>Postman</w:t>
+            </w:r>
+            <w:proofErr w:type="spellEnd"/>
+          </w:p>
+        </w:tc>
+        <w:tc>
+          <w:tcPr>
+            <w:tcW w:w="1378" w:type="dxa"/>
+            <w:vAlign w:val="center"/>
+          </w:tcPr>
+          <w:p>
+            <w:pPr>
+              <w:spacing w:line="276" w:lineRule="auto"/>
+              <w:jc w:val="center"/>
+              <w:rPr>
+                <w:sz w:val="24"/>
+              </w:rPr>
+            </w:pPr>
+          </w:p>
+        </w:tc>
+        <w:tc>
+          <w:tcPr>
+            <w:tcW w:w="1378" w:type="dxa"/>
+            <w:vAlign w:val="center"/>
+          </w:tcPr>
+          <w:p>
+            <w:pPr>
+              <w:spacing w:line="276" w:lineRule="auto"/>
+              <w:jc w:val="center"/>
+              <w:rPr>
+                <w:sz w:val="24"/>
+              </w:rPr>
+            </w:pPr>
+          </w:p>
+        </w:tc>
+        <w:tc>
+          <w:tcPr>
+            <w:tcW w:w="1379" w:type="dxa"/>
+            <w:vAlign w:val="center"/>
+          </w:tcPr>
+          <w:p>
+            <w:pPr>
+              <w:spacing w:line="276" w:lineRule="auto"/>
+              <w:jc w:val="center"/>
+              <w:rPr>
+                <w:sz w:val="24"/>
+              </w:rPr>
+            </w:pPr>
+          </w:p>
+        </w:tc>
+        <w:tc>
+          <w:tcPr>
+            <w:tcW w:w="1379" w:type="dxa"/>
+            <w:vAlign w:val="center"/>
+          </w:tcPr>
+          <w:p>
+            <w:pPr>
+              <w:spacing w:line="276" w:lineRule="auto"/>
+              <w:jc w:val="center"/>
+              <w:rPr>
+                <w:sz w:val="24"/>
+              </w:rPr>
+            </w:pPr>
+          </w:p>
+        </w:tc>
+        <w:tc>
+          <w:tcPr>
+            <w:tcW w:w="1379" w:type="dxa"/>
+            <w:vAlign w:val="center"/>
+          </w:tcPr>
+          <w:p>
+            <w:pPr>
+              <w:spacing w:line="276" w:lineRule="auto"/>
+              <w:jc w:val="center"/>
+              <w:rPr>
+                <w:sz w:val="24"/>
+              </w:rPr>
+            </w:pPr>
             <w:r>
               <w:rPr>
                 <w:sz w:val="24"/>
@@ -4813,24 +4923,398 @@
     </w:tbl>
     <w:p>
       <w:pPr>
+        <w:pStyle w:val="Ttulo1"/>
+      </w:pPr>
+      <w:bookmarkStart w:id="9" w:name="_Toc71092231"/>
+      <w:r>
+        <w:lastRenderedPageBreak/>
+        <w:t>UX-UI</w:t>
+      </w:r>
+    </w:p>
+    <w:p>
+      <w:r>
+        <w:t>Descrição sobre o processo de criação de layouts:</w:t>
+      </w:r>
+    </w:p>
+    <w:p>
+      <w:pPr>
         <w:pStyle w:val="Ttulo2"/>
       </w:pPr>
-      <w:bookmarkStart w:id="10" w:name="_Toc71092231"/>
-      <w:r>
-        <w:lastRenderedPageBreak/>
+      <w:r>
+        <w:t>O que é UX-UI?</w:t>
+      </w:r>
+    </w:p>
+    <w:p>
+      <w:pPr>
+        <w:jc w:val="both"/>
+        <w:rPr>
+          <w:sz w:val="24"/>
+          <w:szCs w:val="24"/>
+        </w:rPr>
+      </w:pPr>
+      <w:r>
+        <w:rPr>
+          <w:sz w:val="24"/>
+          <w:szCs w:val="24"/>
+        </w:rPr>
+        <w:tab/>
+        <w:t xml:space="preserve">UX </w:t>
+      </w:r>
+      <w:r>
+        <w:rPr>
+          <w:sz w:val="24"/>
+          <w:szCs w:val="24"/>
+        </w:rPr>
+        <w:t>(</w:t>
+      </w:r>
+      <w:proofErr w:type="spellStart"/>
+      <w:r>
+        <w:rPr>
+          <w:sz w:val="24"/>
+          <w:szCs w:val="24"/>
+        </w:rPr>
+        <w:t>User</w:t>
+      </w:r>
+      <w:proofErr w:type="spellEnd"/>
+      <w:r>
+        <w:rPr>
+          <w:sz w:val="24"/>
+          <w:szCs w:val="24"/>
+        </w:rPr>
+        <w:t xml:space="preserve"> Experience</w:t>
+      </w:r>
+      <w:r>
+        <w:rPr>
+          <w:sz w:val="24"/>
+          <w:szCs w:val="24"/>
+        </w:rPr>
+        <w:t>) é lado do design que se relaciona</w:t>
+      </w:r>
+      <w:r>
+        <w:rPr>
+          <w:sz w:val="24"/>
+          <w:szCs w:val="24"/>
+        </w:rPr>
+        <w:t> com as emoções e experiências dos usuários</w:t>
+      </w:r>
+      <w:r>
+        <w:rPr>
+          <w:sz w:val="24"/>
+          <w:szCs w:val="24"/>
+        </w:rPr>
+        <w:t>, sendo</w:t>
+      </w:r>
+      <w:r>
+        <w:rPr>
+          <w:sz w:val="24"/>
+          <w:szCs w:val="24"/>
+        </w:rPr>
+        <w:t xml:space="preserve"> exclusi</w:t>
+      </w:r>
+      <w:r>
+        <w:rPr>
+          <w:sz w:val="24"/>
+          <w:szCs w:val="24"/>
+        </w:rPr>
+        <w:t>vo</w:t>
+      </w:r>
+      <w:r>
+        <w:rPr>
+          <w:sz w:val="24"/>
+          <w:szCs w:val="24"/>
+        </w:rPr>
+        <w:t xml:space="preserve"> na relação do usuário com o produto ou serviço.</w:t>
+      </w:r>
+      <w:r>
+        <w:rPr>
+          <w:sz w:val="24"/>
+          <w:szCs w:val="24"/>
+        </w:rPr>
+        <w:t xml:space="preserve"> </w:t>
+      </w:r>
+      <w:r>
+        <w:rPr>
+          <w:sz w:val="24"/>
+          <w:szCs w:val="24"/>
+        </w:rPr>
+        <w:t xml:space="preserve">O objetivo é oferecer um serviço que garanta uma boa experiência, gerando </w:t>
+      </w:r>
+      <w:r>
+        <w:rPr>
+          <w:sz w:val="24"/>
+          <w:szCs w:val="24"/>
+        </w:rPr>
+        <w:t>satisfação e</w:t>
+      </w:r>
+      <w:r>
+        <w:rPr>
+          <w:sz w:val="24"/>
+          <w:szCs w:val="24"/>
+        </w:rPr>
+        <w:t xml:space="preserve"> evitando frustrações no usuário</w:t>
+      </w:r>
+      <w:r>
+        <w:rPr>
+          <w:sz w:val="24"/>
+          <w:szCs w:val="24"/>
+        </w:rPr>
+        <w:t>, fidelizando o cliente.</w:t>
+      </w:r>
+    </w:p>
+    <w:p>
+      <w:pPr>
+        <w:jc w:val="both"/>
+        <w:rPr>
+          <w:sz w:val="24"/>
+          <w:szCs w:val="24"/>
+        </w:rPr>
+      </w:pPr>
+      <w:r>
+        <w:rPr>
+          <w:sz w:val="24"/>
+          <w:szCs w:val="24"/>
+        </w:rPr>
+        <w:tab/>
+      </w:r>
+      <w:r>
+        <w:rPr>
+          <w:sz w:val="24"/>
+          <w:szCs w:val="24"/>
+        </w:rPr>
+        <w:t xml:space="preserve">UI Design </w:t>
+      </w:r>
+      <w:r>
+        <w:rPr>
+          <w:sz w:val="24"/>
+          <w:szCs w:val="24"/>
+        </w:rPr>
+        <w:t>(</w:t>
+      </w:r>
+      <w:proofErr w:type="spellStart"/>
+      <w:r>
+        <w:rPr>
+          <w:sz w:val="24"/>
+          <w:szCs w:val="24"/>
+        </w:rPr>
+        <w:t>User</w:t>
+      </w:r>
+      <w:proofErr w:type="spellEnd"/>
+      <w:r>
+        <w:rPr>
+          <w:sz w:val="24"/>
+          <w:szCs w:val="24"/>
+        </w:rPr>
+        <w:t xml:space="preserve"> Interface</w:t>
+      </w:r>
+      <w:r>
+        <w:rPr>
+          <w:sz w:val="24"/>
+          <w:szCs w:val="24"/>
+        </w:rPr>
+        <w:t>)</w:t>
+      </w:r>
+      <w:r>
+        <w:rPr>
+          <w:sz w:val="24"/>
+          <w:szCs w:val="24"/>
+        </w:rPr>
+        <w:t xml:space="preserve"> é área do Design </w:t>
+      </w:r>
+      <w:r>
+        <w:rPr>
+          <w:sz w:val="24"/>
+          <w:szCs w:val="24"/>
+        </w:rPr>
+        <w:t>que efetua a elaboração e criação</w:t>
+      </w:r>
+      <w:r>
+        <w:rPr>
+          <w:sz w:val="24"/>
+          <w:szCs w:val="24"/>
+        </w:rPr>
+        <w:t xml:space="preserve"> </w:t>
+      </w:r>
+      <w:r>
+        <w:rPr>
+          <w:sz w:val="24"/>
+          <w:szCs w:val="24"/>
+        </w:rPr>
+        <w:t>d</w:t>
+      </w:r>
+      <w:r>
+        <w:rPr>
+          <w:sz w:val="24"/>
+          <w:szCs w:val="24"/>
+        </w:rPr>
+        <w:t xml:space="preserve">o meio </w:t>
+      </w:r>
+      <w:r>
+        <w:rPr>
+          <w:sz w:val="24"/>
+          <w:szCs w:val="24"/>
+        </w:rPr>
+        <w:t>que o</w:t>
+      </w:r>
+      <w:r>
+        <w:rPr>
+          <w:sz w:val="24"/>
+          <w:szCs w:val="24"/>
+        </w:rPr>
+        <w:t xml:space="preserve"> usuário interage e controla um determinado dispositivo. Esse dispositivo pode ser um sistema, software, produto, serviço, aplicativo, etc.</w:t>
+      </w:r>
+      <w:r>
+        <w:rPr>
+          <w:sz w:val="24"/>
+          <w:szCs w:val="24"/>
+        </w:rPr>
+        <w:t xml:space="preserve"> </w:t>
+      </w:r>
+      <w:r>
+        <w:rPr>
+          <w:sz w:val="24"/>
+          <w:szCs w:val="24"/>
+        </w:rPr>
+        <w:t xml:space="preserve">O objetivo </w:t>
+      </w:r>
+      <w:r>
+        <w:rPr>
+          <w:sz w:val="24"/>
+          <w:szCs w:val="24"/>
+        </w:rPr>
+        <w:t>principal</w:t>
+      </w:r>
+      <w:r>
+        <w:rPr>
+          <w:sz w:val="24"/>
+          <w:szCs w:val="24"/>
+        </w:rPr>
+        <w:t xml:space="preserve"> dessa área é conseguir elaborar uma interface onde</w:t>
+      </w:r>
+      <w:r>
+        <w:rPr>
+          <w:sz w:val="24"/>
+          <w:szCs w:val="24"/>
+        </w:rPr>
+        <w:t xml:space="preserve"> o usuário consiga realizar o que ele pode, quer e espera realizar. Tudo isso de modo simples, fácil e </w:t>
+      </w:r>
+      <w:r>
+        <w:rPr>
+          <w:sz w:val="24"/>
+          <w:szCs w:val="24"/>
+        </w:rPr>
+        <w:t>intuitivo.</w:t>
+      </w:r>
+    </w:p>
+    <w:p>
+      <w:pPr>
+        <w:pStyle w:val="Ttulo2"/>
+      </w:pPr>
+      <w:proofErr w:type="spellStart"/>
+      <w:r>
+        <w:t>Figma</w:t>
+      </w:r>
+      <w:proofErr w:type="spellEnd"/>
+    </w:p>
+    <w:p>
+      <w:pPr>
+        <w:jc w:val="both"/>
+        <w:rPr>
+          <w:sz w:val="24"/>
+          <w:szCs w:val="24"/>
+        </w:rPr>
+      </w:pPr>
+      <w:r>
+        <w:tab/>
+      </w:r>
+      <w:r>
+        <w:rPr>
+          <w:sz w:val="24"/>
+          <w:szCs w:val="24"/>
+        </w:rPr>
+        <w:t xml:space="preserve">O </w:t>
+      </w:r>
+      <w:proofErr w:type="spellStart"/>
+      <w:r>
+        <w:rPr>
+          <w:sz w:val="24"/>
+          <w:szCs w:val="24"/>
+        </w:rPr>
+        <w:t>Figma</w:t>
+      </w:r>
+      <w:proofErr w:type="spellEnd"/>
+      <w:r>
+        <w:rPr>
+          <w:sz w:val="24"/>
+          <w:szCs w:val="24"/>
+        </w:rPr>
+        <w:t xml:space="preserve"> foi o software utilizado para a construção das interfaces do projeto, tanto os layouts web e mobile, sendo focado no desenvolvimento de sistemas de design gráfico, prototipagem de interface gráfica de usuário e desenvolvimento de UI/UX.</w:t>
+      </w:r>
+    </w:p>
+    <w:p>
+      <w:hyperlink r:id="rId17" w:history="1">
+        <w:proofErr w:type="spellStart"/>
+        <w:r>
+          <w:rPr>
+            <w:rStyle w:val="Hyperlink"/>
+          </w:rPr>
+          <w:t>SpMedGroup</w:t>
+        </w:r>
+        <w:proofErr w:type="spellEnd"/>
+        <w:r>
+          <w:rPr>
+            <w:rStyle w:val="Hyperlink"/>
+          </w:rPr>
+          <w:t xml:space="preserve"> – </w:t>
+        </w:r>
+        <w:proofErr w:type="spellStart"/>
+        <w:r>
+          <w:rPr>
+            <w:rStyle w:val="Hyperlink"/>
+          </w:rPr>
+          <w:t>Figma</w:t>
+        </w:r>
+        <w:proofErr w:type="spellEnd"/>
+      </w:hyperlink>
+    </w:p>
+    <w:p>
+      <w:pPr>
+        <w:pStyle w:val="Ttulo1"/>
+      </w:pPr>
+      <w:r>
+        <w:t>Front-</w:t>
+      </w:r>
+      <w:proofErr w:type="spellStart"/>
+      <w:r>
+        <w:t>end</w:t>
+      </w:r>
+      <w:proofErr w:type="spellEnd"/>
+    </w:p>
+    <w:p>
+      <w:pPr>
+        <w:pStyle w:val="Ttulo1"/>
+      </w:pPr>
+      <w:r>
+        <w:t>Mobile</w:t>
+      </w:r>
+    </w:p>
+    <w:p>
+      <w:pPr>
+        <w:pStyle w:val="Ttulo1"/>
+      </w:pPr>
+      <w:r>
         <w:t>Sistema Web</w:t>
       </w:r>
+      <w:bookmarkEnd w:id="9"/>
+    </w:p>
+    <w:p>
+      <w:pPr>
+        <w:pStyle w:val="Ttulo3"/>
+      </w:pPr>
+      <w:bookmarkStart w:id="10" w:name="_Toc71092232"/>
+      <w:r>
+        <w:t>Perfis de usuário:</w:t>
+      </w:r>
       <w:bookmarkEnd w:id="10"/>
-    </w:p>
-    <w:p>
-      <w:pPr>
-        <w:pStyle w:val="Ttulo3"/>
-      </w:pPr>
-      <w:bookmarkStart w:id="11" w:name="_Toc71092232"/>
-      <w:r>
-        <w:t>Perfis de usuário:</w:t>
-      </w:r>
-      <w:bookmarkEnd w:id="11"/>
     </w:p>
     <w:p>
       <w:pPr>
@@ -4859,21 +5343,7 @@
           <w:sz w:val="24"/>
           <w:szCs w:val="24"/>
         </w:rPr>
-        <w:t>: Área administrativa da</w:t>
-      </w:r>
-      <w:r>
-        <w:rPr>
-          <w:sz w:val="24"/>
-          <w:szCs w:val="24"/>
-        </w:rPr>
-        <w:t xml:space="preserve"> clínica</w:t>
-      </w:r>
-      <w:r>
-        <w:rPr>
-          <w:sz w:val="24"/>
-          <w:szCs w:val="24"/>
-        </w:rPr>
-        <w:t>;</w:t>
+        <w:t>: Área administrativa da clínica;</w:t>
       </w:r>
     </w:p>
     <w:p>
@@ -4960,11 +5430,11 @@
       <w:pPr>
         <w:pStyle w:val="Ttulo3"/>
       </w:pPr>
-      <w:bookmarkStart w:id="12" w:name="_Toc71092233"/>
+      <w:bookmarkStart w:id="11" w:name="_Toc71092233"/>
       <w:r>
         <w:t>Funcionalidades:</w:t>
       </w:r>
-      <w:bookmarkEnd w:id="12"/>
+      <w:bookmarkEnd w:id="11"/>
     </w:p>
     <w:p>
       <w:pPr>
@@ -4996,19 +5466,7 @@
         <w:rPr>
           <w:sz w:val="24"/>
         </w:rPr>
-        <w:t xml:space="preserve"> poderá cadastrar qualquer tipo de usuário</w:t>
-      </w:r>
-      <w:r>
-        <w:rPr>
-          <w:sz w:val="24"/>
-        </w:rPr>
-        <w:t>, sendo outro administrador, paciente ou médico</w:t>
-      </w:r>
-      <w:r>
-        <w:rPr>
-          <w:sz w:val="24"/>
-        </w:rPr>
-        <w:t>;</w:t>
+        <w:t xml:space="preserve"> poderá cadastrar qualquer tipo de usuário, sendo outro administrador, paciente ou médico;</w:t>
       </w:r>
     </w:p>
     <w:p>
@@ -5041,13 +5499,7 @@
         <w:rPr>
           <w:sz w:val="24"/>
         </w:rPr>
-        <w:t xml:space="preserve"> poderá cadastrar os dados</w:t>
-      </w:r>
-      <w:r>
-        <w:rPr>
-          <w:sz w:val="24"/>
-        </w:rPr>
-        <w:t xml:space="preserve"> de uma consulta, como por exemplo a data do agendamento, médico, </w:t>
+        <w:t xml:space="preserve"> poderá cadastrar os dados de uma consulta, como por exemplo a data do agendamento, médico, </w:t>
       </w:r>
       <w:proofErr w:type="spellStart"/>
       <w:r>
@@ -5094,13 +5546,7 @@
         <w:rPr>
           <w:sz w:val="24"/>
         </w:rPr>
-        <w:t xml:space="preserve"> poderá </w:t>
-      </w:r>
-      <w:r>
-        <w:rPr>
-          <w:sz w:val="24"/>
-        </w:rPr>
-        <w:t>alterar a situação da consulta, podendo cancelar ela, além disso tem a permissão para mudar a consulta, sendo realizada ou apenas agendada;</w:t>
+        <w:t xml:space="preserve"> poderá alterar a situação da consulta, podendo cancelar ela, além disso tem a permissão para mudar a consulta, sendo realizada ou apenas agendada;</w:t>
       </w:r>
     </w:p>
     <w:p>
@@ -5120,6 +5566,7 @@
         <w:rPr>
           <w:sz w:val="24"/>
         </w:rPr>
+        <w:lastRenderedPageBreak/>
         <w:t xml:space="preserve">O </w:t>
       </w:r>
       <w:r>
@@ -5133,19 +5580,7 @@
         <w:rPr>
           <w:sz w:val="24"/>
         </w:rPr>
-        <w:t xml:space="preserve"> poderá </w:t>
-      </w:r>
-      <w:r>
-        <w:rPr>
-          <w:sz w:val="24"/>
-        </w:rPr>
-        <w:t>cadastrar os dados das clínicas, como por exemplo endereço</w:t>
-      </w:r>
-      <w:r>
-        <w:rPr>
-          <w:sz w:val="24"/>
-        </w:rPr>
-        <w:t xml:space="preserve">, nome, CNPJ, </w:t>
+        <w:t xml:space="preserve"> poderá cadastrar os dados das clínicas, como por exemplo endereço, nome, CNPJ, </w:t>
       </w:r>
       <w:proofErr w:type="spellStart"/>
       <w:r>
@@ -5179,37 +5614,7 @@
         <w:rPr>
           <w:sz w:val="24"/>
         </w:rPr>
-        <w:t xml:space="preserve">Qualquer </w:t>
-      </w:r>
-      <w:r>
-        <w:rPr>
-          <w:sz w:val="24"/>
-        </w:rPr>
-        <w:t xml:space="preserve">usuário </w:t>
-      </w:r>
-      <w:r>
-        <w:rPr>
-          <w:sz w:val="24"/>
-        </w:rPr>
-        <w:t>autenticado poderá ver tod</w:t>
-      </w:r>
-      <w:r>
-        <w:rPr>
-          <w:sz w:val="24"/>
-        </w:rPr>
-        <w:t>a</w:t>
-      </w:r>
-      <w:r>
-        <w:rPr>
-          <w:sz w:val="24"/>
-        </w:rPr>
-        <w:t xml:space="preserve">s </w:t>
-      </w:r>
-      <w:r>
-        <w:rPr>
-          <w:sz w:val="24"/>
-        </w:rPr>
-        <w:t>as consultas relacionados a ele, sendo paciente ou médico;</w:t>
+        <w:t>Qualquer usuário autenticado poderá ver todas as consultas relacionados a ele, sendo paciente ou médico;</w:t>
       </w:r>
     </w:p>
     <w:p>
@@ -5229,34 +5634,28 @@
         <w:rPr>
           <w:sz w:val="24"/>
         </w:rPr>
-        <w:t>O</w:t>
-      </w:r>
-      <w:r>
-        <w:rPr>
-          <w:sz w:val="24"/>
-        </w:rPr>
-        <w:t xml:space="preserve"> médico poderá inserir a descrição da consulta que está associada a um paciente;</w:t>
-      </w:r>
-    </w:p>
-    <w:p>
-      <w:pPr>
-        <w:pStyle w:val="Ttulo2"/>
-      </w:pPr>
-      <w:bookmarkStart w:id="13" w:name="_Toc71092234"/>
+        <w:t>O médico poderá inserir a descrição da consulta que está associada a um paciente;</w:t>
+      </w:r>
+    </w:p>
+    <w:p>
+      <w:pPr>
+        <w:pStyle w:val="Ttulo1"/>
+      </w:pPr>
+      <w:bookmarkStart w:id="12" w:name="_Toc71092234"/>
       <w:r>
         <w:t>Sistema Mobile</w:t>
       </w:r>
+      <w:bookmarkEnd w:id="12"/>
+    </w:p>
+    <w:p>
+      <w:pPr>
+        <w:pStyle w:val="Ttulo3"/>
+      </w:pPr>
+      <w:bookmarkStart w:id="13" w:name="_Toc71092235"/>
+      <w:r>
+        <w:t>Perfis de usuário:</w:t>
+      </w:r>
       <w:bookmarkEnd w:id="13"/>
-    </w:p>
-    <w:p>
-      <w:pPr>
-        <w:pStyle w:val="Ttulo3"/>
-      </w:pPr>
-      <w:bookmarkStart w:id="14" w:name="_Toc71092235"/>
-      <w:r>
-        <w:t>Perfis de usuário:</w:t>
-      </w:r>
-      <w:bookmarkEnd w:id="14"/>
     </w:p>
     <w:p>
       <w:pPr>
@@ -5273,13 +5672,7 @@
         <w:t>Administrador</w:t>
       </w:r>
       <w:r>
-        <w:t>: Área administrativa d</w:t>
-      </w:r>
-      <w:r>
-        <w:t>a clínica</w:t>
-      </w:r>
-      <w:r>
-        <w:t>;</w:t>
+        <w:t>: Área administrativa da clínica;</w:t>
       </w:r>
     </w:p>
     <w:p>
@@ -5297,10 +5690,7 @@
         <w:t>Paciente</w:t>
       </w:r>
       <w:r>
-        <w:t>:</w:t>
-      </w:r>
-      <w:r>
-        <w:t xml:space="preserve"> </w:t>
+        <w:t xml:space="preserve">: </w:t>
       </w:r>
       <w:r>
         <w:t>Clientes da clínica;</w:t>
@@ -5331,11 +5721,11 @@
       <w:pPr>
         <w:pStyle w:val="Ttulo3"/>
       </w:pPr>
-      <w:bookmarkStart w:id="15" w:name="_Toc71092236"/>
+      <w:bookmarkStart w:id="14" w:name="_Toc71092236"/>
       <w:r>
         <w:t>Funcionalidades:</w:t>
       </w:r>
-      <w:bookmarkEnd w:id="15"/>
+      <w:bookmarkEnd w:id="14"/>
     </w:p>
     <w:p>
       <w:pPr>
@@ -5346,13 +5736,7 @@
         </w:numPr>
       </w:pPr>
       <w:r>
-        <w:t xml:space="preserve">Qualquer usuário autenticado poderá ver todos </w:t>
-      </w:r>
-      <w:r>
-        <w:t>as clínicas</w:t>
-      </w:r>
-      <w:r>
-        <w:t>;</w:t>
+        <w:t>Qualquer usuário autenticado poderá ver todos as clínicas;</w:t>
       </w:r>
     </w:p>
     <w:p>
@@ -5395,16 +5779,7 @@
         <w:t xml:space="preserve">paciente </w:t>
       </w:r>
       <w:r>
-        <w:t>poderá</w:t>
-      </w:r>
-      <w:r>
-        <w:t xml:space="preserve"> ver as consultas associados</w:t>
-      </w:r>
-      <w:r>
-        <w:t xml:space="preserve"> a ele</w:t>
-      </w:r>
-      <w:r>
-        <w:t>;</w:t>
+        <w:t>poderá ver as consultas associados a ele;</w:t>
       </w:r>
     </w:p>
     <w:p>
@@ -5432,13 +5807,7 @@
         <w:t xml:space="preserve"> </w:t>
       </w:r>
       <w:r>
-        <w:t xml:space="preserve">poderá ver </w:t>
-      </w:r>
-      <w:r>
-        <w:t>as consultas associados a ele</w:t>
-      </w:r>
-      <w:r>
-        <w:t xml:space="preserve">; </w:t>
+        <w:t xml:space="preserve">poderá ver as consultas associados a ele; </w:t>
       </w:r>
     </w:p>
     <w:p>
@@ -5472,12 +5841,12 @@
       </w:pPr>
     </w:p>
     <w:sectPr>
-      <w:headerReference w:type="even" r:id="rId17"/>
-      <w:headerReference w:type="default" r:id="rId18"/>
-      <w:footerReference w:type="even" r:id="rId19"/>
-      <w:footerReference w:type="default" r:id="rId20"/>
-      <w:headerReference w:type="first" r:id="rId21"/>
-      <w:footerReference w:type="first" r:id="rId22"/>
+      <w:headerReference w:type="even" r:id="rId18"/>
+      <w:headerReference w:type="default" r:id="rId19"/>
+      <w:footerReference w:type="even" r:id="rId20"/>
+      <w:footerReference w:type="default" r:id="rId21"/>
+      <w:headerReference w:type="first" r:id="rId22"/>
+      <w:footerReference w:type="first" r:id="rId23"/>
       <w:pgSz w:w="11906" w:h="16838"/>
       <w:pgMar w:top="751" w:right="1126" w:bottom="1484" w:left="2268" w:header="720" w:footer="427" w:gutter="0"/>
       <w:cols w:space="720"/>
@@ -6110,7 +6479,7 @@
         </mc:Choice>
         <mc:Fallback>
           <w:pict>
-            <v:group w14:anchorId="6AAE25D7" id="Group 20418" o:spid="_x0000_s1026" style="position:absolute;margin-left:39.45pt;margin-top:194.75pt;width:15.1pt;height:440.15pt;z-index:251665408;mso-position-horizontal-relative:page;mso-position-vertical-relative:page;mso-width-relative:margin;mso-height-relative:margin" coordorigin=",-2462" coordsize="2305,55365" o:gfxdata="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">
+            <v:group w14:anchorId="6AAE25D7" id="Group 20418" o:spid="_x0000_s1026" style="position:absolute;margin-left:39.45pt;margin-top:194.75pt;width:15.1pt;height:440.15pt;z-index:251665408;mso-position-horizontal-relative:page;mso-position-vertical-relative:page;mso-width-relative:margin;mso-height-relative:margin" coordorigin=",-2462" coordsize="2305,55365" o:gfxdata="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">
               <v:rect id="Rectangle 16" o:spid="_x0000_s1027" style="position:absolute;left:-15360;top:35237;width:33025;height:2305;rotation:-5898239fd;visibility:visible;mso-wrap-style:square;v-text-anchor:top" o:gfxdata="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" filled="f" stroked="f">
                 <v:textbox inset="0,0,0,0">
                   <w:txbxContent>
@@ -6831,7 +7200,7 @@
       <w:lvlText w:val="%1."/>
       <w:lvlJc w:val="left"/>
       <w:pPr>
-        <w:ind w:left="720" w:hanging="360"/>
+        <w:ind w:left="8865" w:hanging="360"/>
       </w:pPr>
     </w:lvl>
     <w:lvl w:ilvl="1" w:tplc="04160019" w:tentative="1">
@@ -8053,6 +8422,12 @@
     <w:lvlOverride w:ilvl="8">
       <w:startOverride w:val="1"/>
     </w:lvlOverride>
+  </w:num>
+  <w:num w:numId="10">
+    <w:abstractNumId w:val="0"/>
+  </w:num>
+  <w:num w:numId="11">
+    <w:abstractNumId w:val="1"/>
   </w:num>
 </w:numbering>
 </file>
@@ -8713,6 +9088,23 @@
       <w:contextualSpacing/>
     </w:pPr>
   </w:style>
+  <w:style w:type="paragraph" w:styleId="NormalWeb">
+    <w:name w:val="Normal (Web)"/>
+    <w:basedOn w:val="Normal"/>
+    <w:uiPriority w:val="99"/>
+    <w:semiHidden/>
+    <w:unhideWhenUsed/>
+    <w:rsid w:val="008B5B65"/>
+    <w:pPr>
+      <w:spacing w:before="100" w:beforeAutospacing="1" w:after="100" w:afterAutospacing="1" w:line="240" w:lineRule="auto"/>
+    </w:pPr>
+    <w:rPr>
+      <w:rFonts w:ascii="Times New Roman" w:eastAsia="Times New Roman" w:hAnsi="Times New Roman" w:cs="Times New Roman"/>
+      <w:color w:val="auto"/>
+      <w:sz w:val="24"/>
+      <w:szCs w:val="24"/>
+    </w:rPr>
+  </w:style>
 </w:styles>
 </file>
 

</xml_diff>